<commit_message>
adding notes about Longest Prefix Matching
</commit_message>
<xml_diff>
--- a/Notes/w7.docx
+++ b/Notes/w7.docx
@@ -2081,10 +2081,47 @@
       </w:pPr>
       <w:r>
         <w:rPr>
+          <w:sz w:val="20"/>
+          <w:szCs w:val="20"/>
+        </w:rPr>
+        <w:t>Two types of forwarding: Destination-Based</w:t>
+      </w:r>
+      <w:r>
+        <w:rPr>
+          <w:sz w:val="20"/>
+          <w:szCs w:val="20"/>
+        </w:rPr>
+        <w:t xml:space="preserve"> (based on ONLY IP address)</w:t>
+      </w:r>
+      <w:r>
+        <w:rPr>
+          <w:sz w:val="20"/>
+          <w:szCs w:val="20"/>
+        </w:rPr>
+        <w:t xml:space="preserve"> vs. Generalised (based on header fields)</w:t>
+      </w:r>
+    </w:p>
+    <w:p>
+      <w:pPr>
+        <w:rPr>
+          <w:sz w:val="20"/>
+          <w:szCs w:val="20"/>
+        </w:rPr>
+      </w:pPr>
+      <w:r>
+        <w:rPr>
           <w:b/>
           <w:sz w:val="20"/>
           <w:szCs w:val="20"/>
         </w:rPr>
+        <w:t xml:space="preserve">(1) </w:t>
+      </w:r>
+      <w:r>
+        <w:rPr>
+          <w:b/>
+          <w:sz w:val="20"/>
+          <w:szCs w:val="20"/>
+        </w:rPr>
         <w:t>Destination-based forwarding</w:t>
       </w:r>
       <w:r>
@@ -2093,6 +2130,394 @@
           <w:szCs w:val="20"/>
         </w:rPr>
         <w:t>: forward based only on destination IP address (traditional)</w:t>
+      </w:r>
+    </w:p>
+    <w:p>
+      <w:pPr>
+        <w:rPr>
+          <w:sz w:val="20"/>
+          <w:szCs w:val="20"/>
+        </w:rPr>
+      </w:pPr>
+      <w:r>
+        <w:rPr>
+          <w:sz w:val="20"/>
+          <w:szCs w:val="20"/>
+        </w:rPr>
+        <w:t xml:space="preserve">Destination-Based </w:t>
+      </w:r>
+      <w:r>
+        <w:rPr>
+          <w:sz w:val="20"/>
+          <w:szCs w:val="20"/>
+        </w:rPr>
+        <w:t>Forwarding Table</w:t>
+      </w:r>
+    </w:p>
+    <w:tbl>
+      <w:tblPr>
+        <w:tblStyle w:val="TableGrid"/>
+        <w:tblW w:w="0" w:type="auto"/>
+        <w:tblLook w:val="04A0" w:firstRow="1" w:lastRow="0" w:firstColumn="1" w:lastColumn="0" w:noHBand="0" w:noVBand="1"/>
+      </w:tblPr>
+      <w:tblGrid>
+        <w:gridCol w:w="5225"/>
+        <w:gridCol w:w="5225"/>
+      </w:tblGrid>
+      <w:tr>
+        <w:tc>
+          <w:tcPr>
+            <w:tcW w:w="5225" w:type="dxa"/>
+          </w:tcPr>
+          <w:p>
+            <w:pPr>
+              <w:rPr>
+                <w:b/>
+                <w:sz w:val="20"/>
+                <w:szCs w:val="20"/>
+              </w:rPr>
+            </w:pPr>
+            <w:r>
+              <w:rPr>
+                <w:b/>
+                <w:sz w:val="20"/>
+                <w:szCs w:val="20"/>
+              </w:rPr>
+              <w:t>Destination IP Address Range</w:t>
+            </w:r>
+          </w:p>
+        </w:tc>
+        <w:tc>
+          <w:tcPr>
+            <w:tcW w:w="5225" w:type="dxa"/>
+          </w:tcPr>
+          <w:p>
+            <w:pPr>
+              <w:rPr>
+                <w:sz w:val="20"/>
+                <w:szCs w:val="20"/>
+              </w:rPr>
+            </w:pPr>
+            <w:r>
+              <w:rPr>
+                <w:sz w:val="20"/>
+                <w:szCs w:val="20"/>
+              </w:rPr>
+              <w:t>Link Interface</w:t>
+            </w:r>
+          </w:p>
+        </w:tc>
+      </w:tr>
+      <w:tr>
+        <w:tc>
+          <w:tcPr>
+            <w:tcW w:w="5225" w:type="dxa"/>
+          </w:tcPr>
+          <w:p>
+            <w:pPr>
+              <w:pStyle w:val="NoSpacing"/>
+              <w:rPr>
+                <w:rFonts w:ascii="Calibri" w:hAnsi="Calibri"/>
+                <w:sz w:val="20"/>
+                <w:szCs w:val="20"/>
+              </w:rPr>
+            </w:pPr>
+            <w:r>
+              <w:rPr>
+                <w:rFonts w:ascii="Calibri" w:hAnsi="Calibri"/>
+                <w:sz w:val="20"/>
+                <w:szCs w:val="20"/>
+              </w:rPr>
+              <w:t>11001000 00010111 00010000 00000000     TO</w:t>
+            </w:r>
+          </w:p>
+          <w:p>
+            <w:pPr>
+              <w:pStyle w:val="NoSpacing"/>
+              <w:rPr>
+                <w:rFonts w:ascii="Calibri" w:eastAsia="Times New Roman" w:hAnsi="Calibri" w:cs="Times New Roman"/>
+                <w:sz w:val="20"/>
+                <w:szCs w:val="20"/>
+              </w:rPr>
+            </w:pPr>
+            <w:r>
+              <w:rPr>
+                <w:rFonts w:ascii="Calibri" w:eastAsia="Times New Roman" w:hAnsi="Calibri" w:cs="Times New Roman"/>
+                <w:sz w:val="20"/>
+                <w:szCs w:val="20"/>
+              </w:rPr>
+              <w:t>11001000 00010111 00010111 11111111</w:t>
+            </w:r>
+          </w:p>
+        </w:tc>
+        <w:tc>
+          <w:tcPr>
+            <w:tcW w:w="5225" w:type="dxa"/>
+          </w:tcPr>
+          <w:p>
+            <w:pPr>
+              <w:rPr>
+                <w:sz w:val="20"/>
+                <w:szCs w:val="20"/>
+              </w:rPr>
+            </w:pPr>
+            <w:r>
+              <w:rPr>
+                <w:sz w:val="20"/>
+                <w:szCs w:val="20"/>
+              </w:rPr>
+              <w:t>0</w:t>
+            </w:r>
+          </w:p>
+        </w:tc>
+      </w:tr>
+      <w:tr>
+        <w:tc>
+          <w:tcPr>
+            <w:tcW w:w="5225" w:type="dxa"/>
+          </w:tcPr>
+          <w:p>
+            <w:pPr>
+              <w:pStyle w:val="NoSpacing"/>
+              <w:rPr>
+                <w:rFonts w:ascii="Calibri" w:eastAsia="Times New Roman" w:hAnsi="Calibri" w:cs="Times New Roman"/>
+                <w:sz w:val="20"/>
+                <w:szCs w:val="20"/>
+              </w:rPr>
+            </w:pPr>
+            <w:r>
+              <w:rPr>
+                <w:rFonts w:ascii="Calibri" w:eastAsia="Times New Roman" w:hAnsi="Calibri" w:cs="Times New Roman"/>
+                <w:sz w:val="20"/>
+                <w:szCs w:val="20"/>
+              </w:rPr>
+              <w:t>11001000 00010111 00011000 00000000</w:t>
+            </w:r>
+            <w:r>
+              <w:rPr>
+                <w:rFonts w:ascii="Calibri" w:eastAsia="Times New Roman" w:hAnsi="Calibri" w:cs="Times New Roman"/>
+                <w:sz w:val="20"/>
+                <w:szCs w:val="20"/>
+              </w:rPr>
+              <w:t xml:space="preserve">     </w:t>
+            </w:r>
+            <w:r>
+              <w:rPr>
+                <w:rFonts w:ascii="Calibri" w:eastAsia="Times New Roman" w:hAnsi="Calibri" w:cs="Times New Roman"/>
+                <w:sz w:val="20"/>
+                <w:szCs w:val="20"/>
+              </w:rPr>
+              <w:t>TO</w:t>
+            </w:r>
+          </w:p>
+          <w:p>
+            <w:pPr>
+              <w:pStyle w:val="NoSpacing"/>
+              <w:rPr>
+                <w:rFonts w:ascii="Calibri" w:eastAsia="Times New Roman" w:hAnsi="Calibri" w:cs="Times New Roman"/>
+                <w:sz w:val="20"/>
+                <w:szCs w:val="20"/>
+              </w:rPr>
+            </w:pPr>
+            <w:r>
+              <w:rPr>
+                <w:rFonts w:ascii="Calibri" w:eastAsia="Times New Roman" w:hAnsi="Calibri" w:cs="Times New Roman"/>
+                <w:sz w:val="20"/>
+                <w:szCs w:val="20"/>
+              </w:rPr>
+              <w:t>11001000 00010111 00011000 11111111</w:t>
+            </w:r>
+          </w:p>
+        </w:tc>
+        <w:tc>
+          <w:tcPr>
+            <w:tcW w:w="5225" w:type="dxa"/>
+          </w:tcPr>
+          <w:p>
+            <w:pPr>
+              <w:rPr>
+                <w:sz w:val="20"/>
+                <w:szCs w:val="20"/>
+              </w:rPr>
+            </w:pPr>
+            <w:r>
+              <w:rPr>
+                <w:sz w:val="20"/>
+                <w:szCs w:val="20"/>
+              </w:rPr>
+              <w:t>1</w:t>
+            </w:r>
+          </w:p>
+        </w:tc>
+      </w:tr>
+      <w:tr>
+        <w:tc>
+          <w:tcPr>
+            <w:tcW w:w="5225" w:type="dxa"/>
+          </w:tcPr>
+          <w:p>
+            <w:pPr>
+              <w:pStyle w:val="NoSpacing"/>
+              <w:rPr>
+                <w:rFonts w:ascii="Calibri" w:eastAsia="Times New Roman" w:hAnsi="Calibri" w:cs="Times New Roman"/>
+                <w:sz w:val="20"/>
+                <w:szCs w:val="20"/>
+              </w:rPr>
+            </w:pPr>
+            <w:r>
+              <w:rPr>
+                <w:rFonts w:ascii="Calibri" w:eastAsia="Times New Roman" w:hAnsi="Calibri" w:cs="Times New Roman"/>
+                <w:sz w:val="20"/>
+                <w:szCs w:val="20"/>
+              </w:rPr>
+              <w:t>11001000 000</w:t>
+            </w:r>
+            <w:r>
+              <w:rPr>
+                <w:rFonts w:ascii="Calibri" w:eastAsia="Times New Roman" w:hAnsi="Calibri" w:cs="Times New Roman"/>
+                <w:sz w:val="20"/>
+                <w:szCs w:val="20"/>
+              </w:rPr>
+              <w:t>10111 00011001 00000000     TO</w:t>
+            </w:r>
+          </w:p>
+          <w:p>
+            <w:pPr>
+              <w:pStyle w:val="NoSpacing"/>
+              <w:rPr>
+                <w:rFonts w:ascii="Calibri" w:eastAsia="Times New Roman" w:hAnsi="Calibri" w:cs="Times New Roman"/>
+                <w:sz w:val="20"/>
+                <w:szCs w:val="20"/>
+              </w:rPr>
+            </w:pPr>
+            <w:r>
+              <w:rPr>
+                <w:rFonts w:ascii="Calibri" w:eastAsia="Times New Roman" w:hAnsi="Calibri" w:cs="Times New Roman"/>
+                <w:sz w:val="20"/>
+                <w:szCs w:val="20"/>
+              </w:rPr>
+              <w:t>11001000 00010111 00011111 11111111</w:t>
+            </w:r>
+          </w:p>
+        </w:tc>
+        <w:tc>
+          <w:tcPr>
+            <w:tcW w:w="5225" w:type="dxa"/>
+          </w:tcPr>
+          <w:p>
+            <w:pPr>
+              <w:rPr>
+                <w:sz w:val="20"/>
+                <w:szCs w:val="20"/>
+              </w:rPr>
+            </w:pPr>
+            <w:r>
+              <w:rPr>
+                <w:sz w:val="20"/>
+                <w:szCs w:val="20"/>
+              </w:rPr>
+              <w:t>2</w:t>
+            </w:r>
+          </w:p>
+        </w:tc>
+      </w:tr>
+      <w:tr>
+        <w:trPr>
+          <w:trHeight w:val="220"/>
+        </w:trPr>
+        <w:tc>
+          <w:tcPr>
+            <w:tcW w:w="5225" w:type="dxa"/>
+          </w:tcPr>
+          <w:p>
+            <w:pPr>
+              <w:rPr>
+                <w:sz w:val="20"/>
+                <w:szCs w:val="20"/>
+              </w:rPr>
+            </w:pPr>
+            <w:r>
+              <w:rPr>
+                <w:sz w:val="20"/>
+                <w:szCs w:val="20"/>
+              </w:rPr>
+              <w:t>Otherwise</w:t>
+            </w:r>
+          </w:p>
+        </w:tc>
+        <w:tc>
+          <w:tcPr>
+            <w:tcW w:w="5225" w:type="dxa"/>
+          </w:tcPr>
+          <w:p>
+            <w:pPr>
+              <w:rPr>
+                <w:sz w:val="20"/>
+                <w:szCs w:val="20"/>
+              </w:rPr>
+            </w:pPr>
+            <w:r>
+              <w:rPr>
+                <w:sz w:val="20"/>
+                <w:szCs w:val="20"/>
+              </w:rPr>
+              <w:t>3</w:t>
+            </w:r>
+          </w:p>
+        </w:tc>
+      </w:tr>
+    </w:tbl>
+    <w:p>
+      <w:pPr>
+        <w:rPr>
+          <w:sz w:val="20"/>
+          <w:szCs w:val="20"/>
+        </w:rPr>
+      </w:pPr>
+    </w:p>
+    <w:p>
+      <w:pPr>
+        <w:rPr>
+          <w:sz w:val="20"/>
+          <w:szCs w:val="20"/>
+        </w:rPr>
+      </w:pPr>
+      <w:r>
+        <w:rPr>
+          <w:b/>
+          <w:sz w:val="20"/>
+          <w:szCs w:val="20"/>
+        </w:rPr>
+        <w:t xml:space="preserve">(2) </w:t>
+      </w:r>
+      <w:r>
+        <w:rPr>
+          <w:b/>
+          <w:sz w:val="20"/>
+          <w:szCs w:val="20"/>
+        </w:rPr>
+        <w:t>Generalised forwarding</w:t>
+      </w:r>
+      <w:r>
+        <w:rPr>
+          <w:sz w:val="20"/>
+          <w:szCs w:val="20"/>
+        </w:rPr>
+        <w:t xml:space="preserve">: </w:t>
+      </w:r>
+      <w:r>
+        <w:rPr>
+          <w:sz w:val="20"/>
+          <w:szCs w:val="20"/>
+        </w:rPr>
+        <w:t>forward base o</w:t>
+      </w:r>
+      <w:r>
+        <w:rPr>
+          <w:sz w:val="20"/>
+          <w:szCs w:val="20"/>
+        </w:rPr>
+        <w:t>n any set of header field value</w:t>
       </w:r>
     </w:p>
     <w:p>
@@ -2109,11 +2534,18 @@
       </w:pPr>
       <w:r>
         <w:rPr>
+          <w:sz w:val="20"/>
+          <w:szCs w:val="20"/>
+        </w:rPr>
+        <w:t xml:space="preserve">Use </w:t>
+      </w:r>
+      <w:r>
+        <w:rPr>
           <w:b/>
           <w:sz w:val="20"/>
           <w:szCs w:val="20"/>
         </w:rPr>
-        <w:t>Generalised forwarding</w:t>
+        <w:t>Longest Prefix Matching</w:t>
       </w:r>
       <w:r>
         <w:rPr>
@@ -2127,26 +2559,1361 @@
           <w:sz w:val="20"/>
           <w:szCs w:val="20"/>
         </w:rPr>
-        <w:t>forward base on any set of header field values</w:t>
-      </w:r>
-    </w:p>
-    <w:p>
-      <w:pPr>
-        <w:rPr>
-          <w:sz w:val="20"/>
-          <w:szCs w:val="20"/>
-        </w:rPr>
-      </w:pPr>
-    </w:p>
-    <w:p>
-      <w:pPr>
-        <w:rPr>
+        <w:t>For a given DA, use</w:t>
+      </w:r>
+      <w:r>
+        <w:rPr>
+          <w:sz w:val="20"/>
+          <w:szCs w:val="20"/>
+        </w:rPr>
+        <w:t xml:space="preserve"> the longest address prefix that matches the destination address.</w:t>
+      </w:r>
+    </w:p>
+    <w:p>
+      <w:pPr>
+        <w:pStyle w:val="ListParagraph"/>
+        <w:numPr>
+          <w:ilvl w:val="0"/>
+          <w:numId w:val="10"/>
+        </w:numPr>
+        <w:rPr>
+          <w:sz w:val="20"/>
+          <w:szCs w:val="20"/>
+        </w:rPr>
+      </w:pPr>
+      <w:r>
+        <w:rPr>
+          <w:sz w:val="20"/>
+          <w:szCs w:val="20"/>
+        </w:rPr>
+        <w:t>STEP 1: F</w:t>
+      </w:r>
+      <w:r>
+        <w:rPr>
+          <w:sz w:val="20"/>
+          <w:szCs w:val="20"/>
+        </w:rPr>
+        <w:t>ind the IP range</w:t>
+      </w:r>
+      <w:r>
+        <w:rPr>
+          <w:sz w:val="20"/>
+          <w:szCs w:val="20"/>
+        </w:rPr>
+        <w:t>s</w:t>
+      </w:r>
+      <w:r>
+        <w:rPr>
+          <w:sz w:val="20"/>
+          <w:szCs w:val="20"/>
+        </w:rPr>
+        <w:t xml:space="preserve"> / </w:t>
+      </w:r>
+      <w:r>
+        <w:rPr>
+          <w:sz w:val="20"/>
+          <w:szCs w:val="20"/>
+        </w:rPr>
+        <w:t>entries</w:t>
+      </w:r>
+      <w:r>
+        <w:rPr>
+          <w:sz w:val="20"/>
+          <w:szCs w:val="20"/>
+        </w:rPr>
+        <w:t xml:space="preserve"> in the forwarding table </w:t>
+      </w:r>
+      <w:r>
+        <w:rPr>
+          <w:sz w:val="20"/>
+          <w:szCs w:val="20"/>
+        </w:rPr>
+        <w:t>which</w:t>
+      </w:r>
+      <w:r>
+        <w:rPr>
+          <w:sz w:val="20"/>
+          <w:szCs w:val="20"/>
+        </w:rPr>
+        <w:t xml:space="preserve"> matches with the Destination Address</w:t>
+      </w:r>
+      <w:r>
+        <w:rPr>
+          <w:sz w:val="20"/>
+          <w:szCs w:val="20"/>
+        </w:rPr>
+        <w:t xml:space="preserve"> IP</w:t>
+      </w:r>
+      <w:r>
+        <w:rPr>
+          <w:sz w:val="20"/>
+          <w:szCs w:val="20"/>
+        </w:rPr>
+        <w:t>.</w:t>
+      </w:r>
+    </w:p>
+    <w:p>
+      <w:pPr>
+        <w:pStyle w:val="ListParagraph"/>
+        <w:numPr>
+          <w:ilvl w:val="0"/>
+          <w:numId w:val="10"/>
+        </w:numPr>
+        <w:rPr>
+          <w:sz w:val="20"/>
+          <w:szCs w:val="20"/>
+        </w:rPr>
+      </w:pPr>
+      <w:r>
+        <w:rPr>
+          <w:sz w:val="20"/>
+          <w:szCs w:val="20"/>
+        </w:rPr>
+        <w:t>STEP 2:</w:t>
+      </w:r>
+      <w:r>
+        <w:rPr>
+          <w:sz w:val="20"/>
+          <w:szCs w:val="20"/>
+        </w:rPr>
+        <w:t xml:space="preserve"> Choose the IP range / entry with the </w:t>
+      </w:r>
+      <w:r>
+        <w:rPr>
+          <w:sz w:val="20"/>
+          <w:szCs w:val="20"/>
+        </w:rPr>
+        <w:t>longest prefix.</w:t>
+      </w:r>
+    </w:p>
+    <w:p>
+      <w:pPr>
+        <w:rPr>
+          <w:sz w:val="20"/>
+          <w:szCs w:val="20"/>
+        </w:rPr>
+      </w:pPr>
+      <w:r>
+        <w:rPr>
+          <w:sz w:val="20"/>
+          <w:szCs w:val="20"/>
+        </w:rPr>
+        <w:t>Longest Prefix Matching</w:t>
+      </w:r>
+    </w:p>
+    <w:tbl>
+      <w:tblPr>
+        <w:tblStyle w:val="TableGrid"/>
+        <w:tblW w:w="0" w:type="auto"/>
+        <w:tblLook w:val="04A0" w:firstRow="1" w:lastRow="0" w:firstColumn="1" w:lastColumn="0" w:noHBand="0" w:noVBand="1"/>
+      </w:tblPr>
+      <w:tblGrid>
+        <w:gridCol w:w="5225"/>
+        <w:gridCol w:w="5225"/>
+      </w:tblGrid>
+      <w:tr>
+        <w:tc>
+          <w:tcPr>
+            <w:tcW w:w="5225" w:type="dxa"/>
+          </w:tcPr>
+          <w:p>
+            <w:pPr>
+              <w:rPr>
+                <w:b/>
+                <w:sz w:val="20"/>
+                <w:szCs w:val="20"/>
+              </w:rPr>
+            </w:pPr>
+            <w:r>
+              <w:rPr>
+                <w:b/>
+                <w:sz w:val="20"/>
+                <w:szCs w:val="20"/>
+              </w:rPr>
+              <w:t>Destination IP Address Range</w:t>
+            </w:r>
+          </w:p>
+        </w:tc>
+        <w:tc>
+          <w:tcPr>
+            <w:tcW w:w="5225" w:type="dxa"/>
+          </w:tcPr>
+          <w:p>
+            <w:pPr>
+              <w:rPr>
+                <w:sz w:val="20"/>
+                <w:szCs w:val="20"/>
+              </w:rPr>
+            </w:pPr>
+            <w:r>
+              <w:rPr>
+                <w:sz w:val="20"/>
+                <w:szCs w:val="20"/>
+              </w:rPr>
+              <w:t>Link Interface</w:t>
+            </w:r>
+          </w:p>
+        </w:tc>
+      </w:tr>
+      <w:tr>
+        <w:tc>
+          <w:tcPr>
+            <w:tcW w:w="5225" w:type="dxa"/>
+          </w:tcPr>
+          <w:p>
+            <w:pPr>
+              <w:pStyle w:val="NoSpacing"/>
+              <w:rPr>
+                <w:rFonts w:ascii="Calibri" w:eastAsia="Times New Roman" w:hAnsi="Calibri" w:cs="Times New Roman"/>
+                <w:sz w:val="20"/>
+                <w:szCs w:val="20"/>
+              </w:rPr>
+            </w:pPr>
+            <w:r>
+              <w:rPr>
+                <w:rFonts w:ascii="Calibri" w:hAnsi="Calibri"/>
+                <w:sz w:val="20"/>
+                <w:szCs w:val="20"/>
+              </w:rPr>
+              <w:t>192.168.32.0 / 26</w:t>
+            </w:r>
+          </w:p>
+        </w:tc>
+        <w:tc>
+          <w:tcPr>
+            <w:tcW w:w="5225" w:type="dxa"/>
+          </w:tcPr>
+          <w:p>
+            <w:pPr>
+              <w:rPr>
+                <w:sz w:val="20"/>
+                <w:szCs w:val="20"/>
+              </w:rPr>
+            </w:pPr>
+            <w:r>
+              <w:rPr>
+                <w:sz w:val="20"/>
+                <w:szCs w:val="20"/>
+              </w:rPr>
+              <w:t>0</w:t>
+            </w:r>
+          </w:p>
+        </w:tc>
+      </w:tr>
+      <w:tr>
+        <w:tc>
+          <w:tcPr>
+            <w:tcW w:w="5225" w:type="dxa"/>
+          </w:tcPr>
+          <w:p>
+            <w:pPr>
+              <w:pStyle w:val="NoSpacing"/>
+              <w:rPr>
+                <w:rFonts w:ascii="Calibri" w:eastAsia="Times New Roman" w:hAnsi="Calibri" w:cs="Times New Roman"/>
+                <w:sz w:val="20"/>
+                <w:szCs w:val="20"/>
+              </w:rPr>
+            </w:pPr>
+            <w:r>
+              <w:rPr>
+                <w:rFonts w:ascii="Calibri" w:hAnsi="Calibri"/>
+                <w:sz w:val="20"/>
+                <w:szCs w:val="20"/>
+              </w:rPr>
+              <w:t>192.168.32.0 / 24</w:t>
+            </w:r>
+          </w:p>
+        </w:tc>
+        <w:tc>
+          <w:tcPr>
+            <w:tcW w:w="5225" w:type="dxa"/>
+          </w:tcPr>
+          <w:p>
+            <w:pPr>
+              <w:rPr>
+                <w:sz w:val="20"/>
+                <w:szCs w:val="20"/>
+              </w:rPr>
+            </w:pPr>
+            <w:r>
+              <w:rPr>
+                <w:sz w:val="20"/>
+                <w:szCs w:val="20"/>
+              </w:rPr>
+              <w:t>1</w:t>
+            </w:r>
+          </w:p>
+        </w:tc>
+      </w:tr>
+      <w:tr>
+        <w:tc>
+          <w:tcPr>
+            <w:tcW w:w="5225" w:type="dxa"/>
+          </w:tcPr>
+          <w:p>
+            <w:pPr>
+              <w:pStyle w:val="NoSpacing"/>
+              <w:rPr>
+                <w:rFonts w:ascii="Calibri" w:eastAsia="Times New Roman" w:hAnsi="Calibri" w:cs="Times New Roman"/>
+                <w:sz w:val="20"/>
+                <w:szCs w:val="20"/>
+              </w:rPr>
+            </w:pPr>
+            <w:r>
+              <w:rPr>
+                <w:rFonts w:ascii="Calibri" w:hAnsi="Calibri"/>
+                <w:sz w:val="20"/>
+                <w:szCs w:val="20"/>
+              </w:rPr>
+              <w:t>192.120</w:t>
+            </w:r>
+            <w:r>
+              <w:rPr>
+                <w:rFonts w:ascii="Calibri" w:hAnsi="Calibri"/>
+                <w:sz w:val="20"/>
+                <w:szCs w:val="20"/>
+              </w:rPr>
+              <w:t>.32.0 / 19</w:t>
+            </w:r>
+          </w:p>
+        </w:tc>
+        <w:tc>
+          <w:tcPr>
+            <w:tcW w:w="5225" w:type="dxa"/>
+          </w:tcPr>
+          <w:p>
+            <w:pPr>
+              <w:rPr>
+                <w:sz w:val="20"/>
+                <w:szCs w:val="20"/>
+              </w:rPr>
+            </w:pPr>
+            <w:r>
+              <w:rPr>
+                <w:sz w:val="20"/>
+                <w:szCs w:val="20"/>
+              </w:rPr>
+              <w:t>2</w:t>
+            </w:r>
+          </w:p>
+        </w:tc>
+      </w:tr>
+      <w:tr>
+        <w:trPr>
+          <w:trHeight w:val="220"/>
+        </w:trPr>
+        <w:tc>
+          <w:tcPr>
+            <w:tcW w:w="5225" w:type="dxa"/>
+          </w:tcPr>
+          <w:p>
+            <w:pPr>
+              <w:rPr>
+                <w:sz w:val="20"/>
+                <w:szCs w:val="20"/>
+              </w:rPr>
+            </w:pPr>
+            <w:r>
+              <w:rPr>
+                <w:sz w:val="20"/>
+                <w:szCs w:val="20"/>
+              </w:rPr>
+              <w:t>Otherwise</w:t>
+            </w:r>
+          </w:p>
+        </w:tc>
+        <w:tc>
+          <w:tcPr>
+            <w:tcW w:w="5225" w:type="dxa"/>
+          </w:tcPr>
+          <w:p>
+            <w:pPr>
+              <w:rPr>
+                <w:sz w:val="20"/>
+                <w:szCs w:val="20"/>
+              </w:rPr>
+            </w:pPr>
+            <w:r>
+              <w:rPr>
+                <w:sz w:val="20"/>
+                <w:szCs w:val="20"/>
+              </w:rPr>
+              <w:t>3</w:t>
+            </w:r>
+          </w:p>
+        </w:tc>
+      </w:tr>
+    </w:tbl>
+    <w:p>
+      <w:pPr>
+        <w:rPr>
+          <w:sz w:val="20"/>
+          <w:szCs w:val="20"/>
+        </w:rPr>
+      </w:pPr>
+    </w:p>
+    <w:p>
+      <w:pPr>
+        <w:rPr>
+          <w:b/>
+          <w:color w:val="FF0000"/>
+          <w:sz w:val="20"/>
+          <w:szCs w:val="20"/>
+        </w:rPr>
+      </w:pPr>
+      <w:r>
+        <w:rPr>
+          <w:b/>
+          <w:color w:val="FF0000"/>
+          <w:sz w:val="20"/>
+          <w:szCs w:val="20"/>
+        </w:rPr>
+        <w:t>Question: Which Link Interface would a packet with destination IP 192.168.32.1 go to?</w:t>
+      </w:r>
+      <w:r>
+        <w:rPr>
+          <w:b/>
+          <w:color w:val="FF0000"/>
+          <w:sz w:val="20"/>
+          <w:szCs w:val="20"/>
+        </w:rPr>
+        <w:t xml:space="preserve"> [ IMPORTANT TO STUDY ]</w:t>
+      </w:r>
+    </w:p>
+    <w:p>
+      <w:pPr>
+        <w:rPr>
+          <w:sz w:val="20"/>
+          <w:szCs w:val="20"/>
+        </w:rPr>
+      </w:pPr>
+      <w:r>
+        <w:rPr>
+          <w:sz w:val="20"/>
+          <w:szCs w:val="20"/>
+          <w:u w:val="single"/>
+        </w:rPr>
+        <w:t xml:space="preserve">STEP </w:t>
+      </w:r>
+      <w:r>
+        <w:rPr>
+          <w:sz w:val="20"/>
+          <w:szCs w:val="20"/>
+          <w:u w:val="single"/>
+        </w:rPr>
+        <w:t>1</w:t>
+      </w:r>
+      <w:r>
+        <w:rPr>
+          <w:sz w:val="20"/>
+          <w:szCs w:val="20"/>
+        </w:rPr>
+        <w:t xml:space="preserve">: </w:t>
+      </w:r>
+      <w:r>
+        <w:rPr>
+          <w:sz w:val="20"/>
+          <w:szCs w:val="20"/>
+        </w:rPr>
+        <w:t>Convert</w:t>
+      </w:r>
+      <w:r>
+        <w:rPr>
+          <w:sz w:val="20"/>
+          <w:szCs w:val="20"/>
+        </w:rPr>
+        <w:t xml:space="preserve"> each Destination IP Address Range to binary</w:t>
+      </w:r>
+    </w:p>
+    <w:tbl>
+      <w:tblPr>
+        <w:tblStyle w:val="TableGrid"/>
+        <w:tblW w:w="0" w:type="auto"/>
+        <w:tblLook w:val="04A0" w:firstRow="1" w:lastRow="0" w:firstColumn="1" w:lastColumn="0" w:noHBand="0" w:noVBand="1"/>
+      </w:tblPr>
+      <w:tblGrid>
+        <w:gridCol w:w="5225"/>
+        <w:gridCol w:w="5225"/>
+      </w:tblGrid>
+      <w:tr>
+        <w:trPr>
+          <w:trHeight w:val="263"/>
+        </w:trPr>
+        <w:tc>
+          <w:tcPr>
+            <w:tcW w:w="5225" w:type="dxa"/>
+          </w:tcPr>
+          <w:p>
+            <w:pPr>
+              <w:rPr>
+                <w:b/>
+                <w:sz w:val="20"/>
+                <w:szCs w:val="20"/>
+              </w:rPr>
+            </w:pPr>
+            <w:r>
+              <w:rPr>
+                <w:b/>
+                <w:sz w:val="20"/>
+                <w:szCs w:val="20"/>
+              </w:rPr>
+              <w:t>Destination IP Address Range</w:t>
+            </w:r>
+          </w:p>
+        </w:tc>
+        <w:tc>
+          <w:tcPr>
+            <w:tcW w:w="5225" w:type="dxa"/>
+          </w:tcPr>
+          <w:p>
+            <w:pPr>
+              <w:rPr>
+                <w:sz w:val="20"/>
+                <w:szCs w:val="20"/>
+              </w:rPr>
+            </w:pPr>
+            <w:r>
+              <w:rPr>
+                <w:sz w:val="20"/>
+                <w:szCs w:val="20"/>
+              </w:rPr>
+              <w:t>Link Interface</w:t>
+            </w:r>
+          </w:p>
+        </w:tc>
+      </w:tr>
+      <w:tr>
+        <w:tc>
+          <w:tcPr>
+            <w:tcW w:w="5225" w:type="dxa"/>
+          </w:tcPr>
+          <w:p>
+            <w:pPr>
+              <w:pStyle w:val="NoSpacing"/>
+              <w:rPr>
+                <w:rFonts w:ascii="Calibri" w:hAnsi="Calibri"/>
+                <w:sz w:val="20"/>
+                <w:szCs w:val="20"/>
+              </w:rPr>
+            </w:pPr>
+            <w:r>
+              <w:rPr>
+                <w:rFonts w:ascii="Calibri" w:hAnsi="Calibri"/>
+                <w:sz w:val="20"/>
+                <w:szCs w:val="20"/>
+              </w:rPr>
+              <w:t xml:space="preserve">         192            168           32                 0</w:t>
+            </w:r>
+          </w:p>
+          <w:p>
+            <w:pPr>
+              <w:pStyle w:val="NoSpacing"/>
+              <w:rPr>
+                <w:rFonts w:ascii="Calibri" w:eastAsia="Times New Roman" w:hAnsi="Calibri" w:cs="Times New Roman"/>
+                <w:sz w:val="20"/>
+                <w:szCs w:val="20"/>
+              </w:rPr>
+            </w:pPr>
+            <w:r>
+              <w:rPr>
+                <w:rFonts w:ascii="Calibri" w:eastAsia="Times New Roman" w:hAnsi="Calibri" w:cs="Times New Roman"/>
+                <w:sz w:val="20"/>
+                <w:szCs w:val="20"/>
+              </w:rPr>
+              <w:t xml:space="preserve">11000000 </w:t>
+            </w:r>
+            <w:r>
+              <w:rPr>
+                <w:rFonts w:ascii="Calibri" w:eastAsia="Times New Roman" w:hAnsi="Calibri" w:cs="Times New Roman"/>
+                <w:sz w:val="20"/>
+                <w:szCs w:val="20"/>
+              </w:rPr>
+              <w:t>10101000 00100000 00000000 / 26</w:t>
+            </w:r>
+          </w:p>
+        </w:tc>
+        <w:tc>
+          <w:tcPr>
+            <w:tcW w:w="5225" w:type="dxa"/>
+          </w:tcPr>
+          <w:p>
+            <w:pPr>
+              <w:rPr>
+                <w:sz w:val="20"/>
+                <w:szCs w:val="20"/>
+              </w:rPr>
+            </w:pPr>
+            <w:r>
+              <w:rPr>
+                <w:sz w:val="20"/>
+                <w:szCs w:val="20"/>
+              </w:rPr>
+              <w:t>0</w:t>
+            </w:r>
+          </w:p>
+        </w:tc>
+      </w:tr>
+      <w:tr>
+        <w:tc>
+          <w:tcPr>
+            <w:tcW w:w="5225" w:type="dxa"/>
+          </w:tcPr>
+          <w:p>
+            <w:pPr>
+              <w:pStyle w:val="NoSpacing"/>
+              <w:rPr>
+                <w:rFonts w:ascii="Calibri" w:hAnsi="Calibri"/>
+                <w:sz w:val="20"/>
+                <w:szCs w:val="20"/>
+              </w:rPr>
+            </w:pPr>
+            <w:r>
+              <w:rPr>
+                <w:rFonts w:ascii="Calibri" w:hAnsi="Calibri"/>
+                <w:sz w:val="20"/>
+                <w:szCs w:val="20"/>
+              </w:rPr>
+              <w:t xml:space="preserve">         </w:t>
+            </w:r>
+            <w:r>
+              <w:rPr>
+                <w:rFonts w:ascii="Calibri" w:hAnsi="Calibri"/>
+                <w:sz w:val="20"/>
+                <w:szCs w:val="20"/>
+              </w:rPr>
+              <w:t>192            168           32                 0</w:t>
+            </w:r>
+          </w:p>
+          <w:p>
+            <w:pPr>
+              <w:pStyle w:val="NoSpacing"/>
+              <w:rPr>
+                <w:rFonts w:ascii="Calibri" w:eastAsia="Times New Roman" w:hAnsi="Calibri" w:cs="Times New Roman"/>
+                <w:sz w:val="20"/>
+                <w:szCs w:val="20"/>
+              </w:rPr>
+            </w:pPr>
+            <w:r>
+              <w:rPr>
+                <w:rFonts w:ascii="Calibri" w:eastAsia="Times New Roman" w:hAnsi="Calibri" w:cs="Times New Roman"/>
+                <w:sz w:val="20"/>
+                <w:szCs w:val="20"/>
+              </w:rPr>
+              <w:t>11000000 10101000 00100000 00000000 / 2</w:t>
+            </w:r>
+            <w:r>
+              <w:rPr>
+                <w:rFonts w:ascii="Calibri" w:eastAsia="Times New Roman" w:hAnsi="Calibri" w:cs="Times New Roman"/>
+                <w:sz w:val="20"/>
+                <w:szCs w:val="20"/>
+              </w:rPr>
+              <w:t>4</w:t>
+            </w:r>
+          </w:p>
+        </w:tc>
+        <w:tc>
+          <w:tcPr>
+            <w:tcW w:w="5225" w:type="dxa"/>
+          </w:tcPr>
+          <w:p>
+            <w:pPr>
+              <w:rPr>
+                <w:sz w:val="20"/>
+                <w:szCs w:val="20"/>
+              </w:rPr>
+            </w:pPr>
+            <w:r>
+              <w:rPr>
+                <w:sz w:val="20"/>
+                <w:szCs w:val="20"/>
+              </w:rPr>
+              <w:t>1</w:t>
+            </w:r>
+          </w:p>
+        </w:tc>
+      </w:tr>
+      <w:tr>
+        <w:tc>
+          <w:tcPr>
+            <w:tcW w:w="5225" w:type="dxa"/>
+          </w:tcPr>
+          <w:p>
+            <w:pPr>
+              <w:pStyle w:val="NoSpacing"/>
+              <w:rPr>
+                <w:rFonts w:ascii="Calibri" w:hAnsi="Calibri"/>
+                <w:sz w:val="20"/>
+                <w:szCs w:val="20"/>
+              </w:rPr>
+            </w:pPr>
+            <w:r>
+              <w:rPr>
+                <w:rFonts w:ascii="Calibri" w:hAnsi="Calibri"/>
+                <w:sz w:val="20"/>
+                <w:szCs w:val="20"/>
+              </w:rPr>
+              <w:t xml:space="preserve">         </w:t>
+            </w:r>
+            <w:r>
+              <w:rPr>
+                <w:rFonts w:ascii="Calibri" w:hAnsi="Calibri"/>
+                <w:sz w:val="20"/>
+                <w:szCs w:val="20"/>
+              </w:rPr>
+              <w:t>192            120</w:t>
+            </w:r>
+            <w:r>
+              <w:rPr>
+                <w:rFonts w:ascii="Calibri" w:hAnsi="Calibri"/>
+                <w:sz w:val="20"/>
+                <w:szCs w:val="20"/>
+              </w:rPr>
+              <w:t xml:space="preserve">           32                 0</w:t>
+            </w:r>
+          </w:p>
+          <w:p>
+            <w:pPr>
+              <w:pStyle w:val="NoSpacing"/>
+              <w:rPr>
+                <w:rFonts w:ascii="Calibri" w:eastAsia="Times New Roman" w:hAnsi="Calibri" w:cs="Times New Roman"/>
+                <w:sz w:val="20"/>
+                <w:szCs w:val="20"/>
+              </w:rPr>
+            </w:pPr>
+            <w:r>
+              <w:rPr>
+                <w:rFonts w:ascii="Calibri" w:eastAsia="Times New Roman" w:hAnsi="Calibri" w:cs="Times New Roman"/>
+                <w:sz w:val="20"/>
+                <w:szCs w:val="20"/>
+              </w:rPr>
+              <w:t xml:space="preserve">11000000 </w:t>
+            </w:r>
+            <w:r>
+              <w:rPr>
+                <w:rFonts w:ascii="Calibri" w:eastAsia="Times New Roman" w:hAnsi="Calibri" w:cs="Times New Roman"/>
+                <w:sz w:val="20"/>
+                <w:szCs w:val="20"/>
+              </w:rPr>
+              <w:t>01111000</w:t>
+            </w:r>
+            <w:r>
+              <w:rPr>
+                <w:rFonts w:ascii="Calibri" w:eastAsia="Times New Roman" w:hAnsi="Calibri" w:cs="Times New Roman"/>
+                <w:sz w:val="20"/>
+                <w:szCs w:val="20"/>
+              </w:rPr>
+              <w:t xml:space="preserve"> 00100000</w:t>
+            </w:r>
+            <w:r>
+              <w:rPr>
+                <w:rFonts w:ascii="Calibri" w:eastAsia="Times New Roman" w:hAnsi="Calibri" w:cs="Times New Roman"/>
+                <w:sz w:val="20"/>
+                <w:szCs w:val="20"/>
+              </w:rPr>
+              <w:t xml:space="preserve"> 00000000 / 19</w:t>
+            </w:r>
+          </w:p>
+        </w:tc>
+        <w:tc>
+          <w:tcPr>
+            <w:tcW w:w="5225" w:type="dxa"/>
+          </w:tcPr>
+          <w:p>
+            <w:pPr>
+              <w:rPr>
+                <w:sz w:val="20"/>
+                <w:szCs w:val="20"/>
+              </w:rPr>
+            </w:pPr>
+            <w:r>
+              <w:rPr>
+                <w:sz w:val="20"/>
+                <w:szCs w:val="20"/>
+              </w:rPr>
+              <w:t>2</w:t>
+            </w:r>
+          </w:p>
+        </w:tc>
+      </w:tr>
+      <w:tr>
+        <w:trPr>
+          <w:trHeight w:val="220"/>
+        </w:trPr>
+        <w:tc>
+          <w:tcPr>
+            <w:tcW w:w="5225" w:type="dxa"/>
+          </w:tcPr>
+          <w:p>
+            <w:pPr>
+              <w:rPr>
+                <w:sz w:val="20"/>
+                <w:szCs w:val="20"/>
+              </w:rPr>
+            </w:pPr>
+            <w:r>
+              <w:rPr>
+                <w:sz w:val="20"/>
+                <w:szCs w:val="20"/>
+              </w:rPr>
+              <w:t>Otherwise</w:t>
+            </w:r>
+          </w:p>
+        </w:tc>
+        <w:tc>
+          <w:tcPr>
+            <w:tcW w:w="5225" w:type="dxa"/>
+          </w:tcPr>
+          <w:p>
+            <w:pPr>
+              <w:rPr>
+                <w:sz w:val="20"/>
+                <w:szCs w:val="20"/>
+              </w:rPr>
+            </w:pPr>
+            <w:r>
+              <w:rPr>
+                <w:sz w:val="20"/>
+                <w:szCs w:val="20"/>
+              </w:rPr>
+              <w:t>3</w:t>
+            </w:r>
+          </w:p>
+        </w:tc>
+      </w:tr>
+    </w:tbl>
+    <w:p>
+      <w:pPr>
+        <w:rPr>
+          <w:sz w:val="20"/>
+          <w:szCs w:val="20"/>
+          <w:u w:val="single"/>
+        </w:rPr>
+      </w:pPr>
+    </w:p>
+    <w:p>
+      <w:pPr>
+        <w:rPr>
+          <w:sz w:val="20"/>
+          <w:szCs w:val="20"/>
+        </w:rPr>
+      </w:pPr>
+      <w:r>
+        <w:rPr>
+          <w:sz w:val="20"/>
+          <w:szCs w:val="20"/>
+          <w:u w:val="single"/>
+        </w:rPr>
+        <w:t>STEP 2:</w:t>
+      </w:r>
+      <w:r>
+        <w:rPr>
+          <w:sz w:val="20"/>
+          <w:szCs w:val="20"/>
+        </w:rPr>
+        <w:t xml:space="preserve"> </w:t>
+      </w:r>
+      <w:r>
+        <w:rPr>
+          <w:sz w:val="20"/>
+          <w:szCs w:val="20"/>
+        </w:rPr>
+        <w:t>Get the prefix</w:t>
+      </w:r>
+    </w:p>
+    <w:tbl>
+      <w:tblPr>
+        <w:tblStyle w:val="TableGrid"/>
+        <w:tblW w:w="0" w:type="auto"/>
+        <w:tblLook w:val="04A0" w:firstRow="1" w:lastRow="0" w:firstColumn="1" w:lastColumn="0" w:noHBand="0" w:noVBand="1"/>
+      </w:tblPr>
+      <w:tblGrid>
+        <w:gridCol w:w="5225"/>
+        <w:gridCol w:w="5225"/>
+      </w:tblGrid>
+      <w:tr>
+        <w:tc>
+          <w:tcPr>
+            <w:tcW w:w="5225" w:type="dxa"/>
+          </w:tcPr>
+          <w:p>
+            <w:pPr>
+              <w:pStyle w:val="NoSpacing"/>
+              <w:rPr>
+                <w:rFonts w:ascii="Calibri" w:eastAsia="Times New Roman" w:hAnsi="Calibri" w:cs="Times New Roman"/>
+                <w:sz w:val="20"/>
+                <w:szCs w:val="20"/>
+              </w:rPr>
+            </w:pPr>
+            <w:r>
+              <w:rPr>
+                <w:rFonts w:ascii="Calibri" w:eastAsia="Times New Roman" w:hAnsi="Calibri" w:cs="Times New Roman"/>
+                <w:sz w:val="20"/>
+                <w:szCs w:val="20"/>
+              </w:rPr>
+              <w:t xml:space="preserve">11000000 10101000 00100000 </w:t>
+            </w:r>
+            <w:r>
+              <w:rPr>
+                <w:rFonts w:ascii="Calibri" w:eastAsia="Times New Roman" w:hAnsi="Calibri" w:cs="Times New Roman"/>
+                <w:sz w:val="20"/>
+                <w:szCs w:val="20"/>
+              </w:rPr>
+              <w:t>00</w:t>
+            </w:r>
+            <w:r>
+              <w:rPr>
+                <w:rFonts w:ascii="Calibri" w:eastAsia="Times New Roman" w:hAnsi="Calibri" w:cs="Times New Roman"/>
+                <w:sz w:val="20"/>
+                <w:szCs w:val="20"/>
+              </w:rPr>
+              <w:t>******</w:t>
+            </w:r>
+            <w:r>
+              <w:rPr>
+                <w:rFonts w:ascii="Calibri" w:eastAsia="Times New Roman" w:hAnsi="Calibri" w:cs="Times New Roman"/>
+                <w:sz w:val="20"/>
+                <w:szCs w:val="20"/>
+              </w:rPr>
+              <w:t xml:space="preserve"> 26 binary digits</w:t>
+            </w:r>
+          </w:p>
+        </w:tc>
+        <w:tc>
+          <w:tcPr>
+            <w:tcW w:w="5225" w:type="dxa"/>
+          </w:tcPr>
+          <w:p>
+            <w:pPr>
+              <w:rPr>
+                <w:sz w:val="20"/>
+                <w:szCs w:val="20"/>
+              </w:rPr>
+            </w:pPr>
+            <w:r>
+              <w:rPr>
+                <w:sz w:val="20"/>
+                <w:szCs w:val="20"/>
+              </w:rPr>
+              <w:t>0</w:t>
+            </w:r>
+          </w:p>
+        </w:tc>
+      </w:tr>
+      <w:tr>
+        <w:tc>
+          <w:tcPr>
+            <w:tcW w:w="5225" w:type="dxa"/>
+          </w:tcPr>
+          <w:p>
+            <w:pPr>
+              <w:pStyle w:val="NoSpacing"/>
+              <w:rPr>
+                <w:rFonts w:ascii="Calibri" w:eastAsia="Times New Roman" w:hAnsi="Calibri" w:cs="Times New Roman"/>
+                <w:sz w:val="20"/>
+                <w:szCs w:val="20"/>
+              </w:rPr>
+            </w:pPr>
+            <w:r>
+              <w:rPr>
+                <w:rFonts w:ascii="Calibri" w:eastAsia="Times New Roman" w:hAnsi="Calibri" w:cs="Times New Roman"/>
+                <w:sz w:val="20"/>
+                <w:szCs w:val="20"/>
+              </w:rPr>
+              <w:t>11000000 10101000 00100000</w:t>
+            </w:r>
+            <w:r>
+              <w:rPr>
+                <w:rFonts w:ascii="Calibri" w:eastAsia="Times New Roman" w:hAnsi="Calibri" w:cs="Times New Roman"/>
+                <w:sz w:val="20"/>
+                <w:szCs w:val="20"/>
+              </w:rPr>
+              <w:t xml:space="preserve"> ********</w:t>
+            </w:r>
+            <w:r>
+              <w:rPr>
+                <w:rFonts w:ascii="Calibri" w:eastAsia="Times New Roman" w:hAnsi="Calibri" w:cs="Times New Roman"/>
+                <w:sz w:val="20"/>
+                <w:szCs w:val="20"/>
+              </w:rPr>
+              <w:t xml:space="preserve"> 24 binary digits</w:t>
+            </w:r>
+          </w:p>
+        </w:tc>
+        <w:tc>
+          <w:tcPr>
+            <w:tcW w:w="5225" w:type="dxa"/>
+          </w:tcPr>
+          <w:p>
+            <w:pPr>
+              <w:rPr>
+                <w:sz w:val="20"/>
+                <w:szCs w:val="20"/>
+              </w:rPr>
+            </w:pPr>
+            <w:r>
+              <w:rPr>
+                <w:sz w:val="20"/>
+                <w:szCs w:val="20"/>
+              </w:rPr>
+              <w:t>1</w:t>
+            </w:r>
+          </w:p>
+        </w:tc>
+      </w:tr>
+      <w:tr>
+        <w:tc>
+          <w:tcPr>
+            <w:tcW w:w="5225" w:type="dxa"/>
+          </w:tcPr>
+          <w:p>
+            <w:pPr>
+              <w:pStyle w:val="NoSpacing"/>
+              <w:rPr>
+                <w:rFonts w:ascii="Calibri" w:eastAsia="Times New Roman" w:hAnsi="Calibri" w:cs="Times New Roman"/>
+                <w:sz w:val="20"/>
+                <w:szCs w:val="20"/>
+              </w:rPr>
+            </w:pPr>
+            <w:r>
+              <w:rPr>
+                <w:rFonts w:ascii="Calibri" w:eastAsia="Times New Roman" w:hAnsi="Calibri" w:cs="Times New Roman"/>
+                <w:sz w:val="20"/>
+                <w:szCs w:val="20"/>
+              </w:rPr>
+              <w:t xml:space="preserve">11000000 </w:t>
+            </w:r>
+            <w:r>
+              <w:rPr>
+                <w:rFonts w:ascii="Calibri" w:eastAsia="Times New Roman" w:hAnsi="Calibri" w:cs="Times New Roman"/>
+                <w:sz w:val="20"/>
+                <w:szCs w:val="20"/>
+              </w:rPr>
+              <w:t>01111000</w:t>
+            </w:r>
+            <w:r>
+              <w:rPr>
+                <w:rFonts w:ascii="Calibri" w:eastAsia="Times New Roman" w:hAnsi="Calibri" w:cs="Times New Roman"/>
+                <w:sz w:val="20"/>
+                <w:szCs w:val="20"/>
+              </w:rPr>
+              <w:t xml:space="preserve"> </w:t>
+            </w:r>
+            <w:r>
+              <w:rPr>
+                <w:rFonts w:ascii="Calibri" w:eastAsia="Times New Roman" w:hAnsi="Calibri" w:cs="Times New Roman"/>
+                <w:sz w:val="20"/>
+                <w:szCs w:val="20"/>
+              </w:rPr>
+              <w:t>001</w:t>
+            </w:r>
+            <w:r>
+              <w:rPr>
+                <w:rFonts w:ascii="Calibri" w:eastAsia="Times New Roman" w:hAnsi="Calibri" w:cs="Times New Roman"/>
+                <w:sz w:val="20"/>
+                <w:szCs w:val="20"/>
+              </w:rPr>
+              <w:t>***** ********</w:t>
+            </w:r>
+            <w:r>
+              <w:rPr>
+                <w:rFonts w:ascii="Calibri" w:eastAsia="Times New Roman" w:hAnsi="Calibri" w:cs="Times New Roman"/>
+                <w:sz w:val="20"/>
+                <w:szCs w:val="20"/>
+              </w:rPr>
+              <w:t xml:space="preserve"> 19 binary digits</w:t>
+            </w:r>
+          </w:p>
+        </w:tc>
+        <w:tc>
+          <w:tcPr>
+            <w:tcW w:w="5225" w:type="dxa"/>
+          </w:tcPr>
+          <w:p>
+            <w:pPr>
+              <w:rPr>
+                <w:sz w:val="20"/>
+                <w:szCs w:val="20"/>
+              </w:rPr>
+            </w:pPr>
+            <w:r>
+              <w:rPr>
+                <w:sz w:val="20"/>
+                <w:szCs w:val="20"/>
+              </w:rPr>
+              <w:t>2</w:t>
+            </w:r>
+          </w:p>
+        </w:tc>
+      </w:tr>
+      <w:tr>
+        <w:trPr>
+          <w:trHeight w:val="220"/>
+        </w:trPr>
+        <w:tc>
+          <w:tcPr>
+            <w:tcW w:w="5225" w:type="dxa"/>
+          </w:tcPr>
+          <w:p>
+            <w:pPr>
+              <w:rPr>
+                <w:sz w:val="20"/>
+                <w:szCs w:val="20"/>
+              </w:rPr>
+            </w:pPr>
+            <w:r>
+              <w:rPr>
+                <w:sz w:val="20"/>
+                <w:szCs w:val="20"/>
+              </w:rPr>
+              <w:t>Otherwise</w:t>
+            </w:r>
+          </w:p>
+        </w:tc>
+        <w:tc>
+          <w:tcPr>
+            <w:tcW w:w="5225" w:type="dxa"/>
+          </w:tcPr>
+          <w:p>
+            <w:pPr>
+              <w:rPr>
+                <w:sz w:val="20"/>
+                <w:szCs w:val="20"/>
+              </w:rPr>
+            </w:pPr>
+            <w:r>
+              <w:rPr>
+                <w:sz w:val="20"/>
+                <w:szCs w:val="20"/>
+              </w:rPr>
+              <w:t>3</w:t>
+            </w:r>
+          </w:p>
+        </w:tc>
+      </w:tr>
+    </w:tbl>
+    <w:p>
+      <w:pPr>
+        <w:rPr>
+          <w:sz w:val="20"/>
+          <w:szCs w:val="20"/>
+        </w:rPr>
+      </w:pPr>
+    </w:p>
+    <w:p>
+      <w:pPr>
+        <w:rPr>
+          <w:sz w:val="20"/>
+          <w:szCs w:val="20"/>
+        </w:rPr>
+      </w:pPr>
+      <w:r>
+        <w:rPr>
+          <w:sz w:val="20"/>
+          <w:szCs w:val="20"/>
+          <w:u w:val="single"/>
+        </w:rPr>
+        <w:t>STEP 3:</w:t>
+      </w:r>
+      <w:r>
+        <w:rPr>
+          <w:sz w:val="20"/>
+          <w:szCs w:val="20"/>
+        </w:rPr>
+        <w:t xml:space="preserve"> Convert </w:t>
+      </w:r>
+      <w:r>
+        <w:rPr>
+          <w:sz w:val="20"/>
+          <w:szCs w:val="20"/>
+        </w:rPr>
+        <w:t>Destination IP Address to binary</w:t>
+      </w:r>
+    </w:p>
+    <w:p>
+      <w:pPr>
+        <w:rPr>
+          <w:rFonts w:ascii="Calibri" w:eastAsia="Times New Roman" w:hAnsi="Calibri" w:cs="Times New Roman"/>
+          <w:sz w:val="20"/>
+          <w:szCs w:val="20"/>
+        </w:rPr>
+      </w:pPr>
+      <w:r>
+        <w:rPr>
+          <w:sz w:val="20"/>
+          <w:szCs w:val="20"/>
+        </w:rPr>
+        <w:t xml:space="preserve">192.168.32.1 = </w:t>
+      </w:r>
+      <w:r>
+        <w:rPr>
+          <w:rFonts w:ascii="Calibri" w:eastAsia="Times New Roman" w:hAnsi="Calibri" w:cs="Times New Roman"/>
+          <w:sz w:val="20"/>
+          <w:szCs w:val="20"/>
+        </w:rPr>
+        <w:t>11000000 10101000 00100000 0000000</w:t>
+      </w:r>
+      <w:r>
+        <w:rPr>
+          <w:rFonts w:ascii="Calibri" w:eastAsia="Times New Roman" w:hAnsi="Calibri" w:cs="Times New Roman"/>
+          <w:sz w:val="20"/>
+          <w:szCs w:val="20"/>
+        </w:rPr>
+        <w:t>1</w:t>
+      </w:r>
+    </w:p>
+    <w:p>
+      <w:pPr>
+        <w:rPr>
+          <w:rFonts w:ascii="Calibri" w:eastAsia="Times New Roman" w:hAnsi="Calibri" w:cs="Times New Roman"/>
+          <w:sz w:val="20"/>
+          <w:szCs w:val="20"/>
+        </w:rPr>
+      </w:pPr>
+    </w:p>
+    <w:p>
+      <w:pPr>
+        <w:rPr>
+          <w:sz w:val="20"/>
+          <w:szCs w:val="20"/>
+        </w:rPr>
+      </w:pPr>
+      <w:r>
+        <w:rPr>
+          <w:rFonts w:ascii="Calibri" w:eastAsia="Times New Roman" w:hAnsi="Calibri" w:cs="Times New Roman"/>
+          <w:sz w:val="20"/>
+          <w:szCs w:val="20"/>
+          <w:u w:val="single"/>
+        </w:rPr>
+        <w:t>STEP 4:</w:t>
+      </w:r>
+      <w:r>
+        <w:rPr>
+          <w:rFonts w:ascii="Calibri" w:eastAsia="Times New Roman" w:hAnsi="Calibri" w:cs="Times New Roman"/>
+          <w:sz w:val="20"/>
+          <w:szCs w:val="20"/>
+        </w:rPr>
+        <w:t xml:space="preserve"> </w:t>
+      </w:r>
+      <w:r>
+        <w:rPr>
+          <w:sz w:val="20"/>
+          <w:szCs w:val="20"/>
+        </w:rPr>
+        <w:t xml:space="preserve">Find matching entries. </w:t>
+      </w:r>
+    </w:p>
+    <w:p>
+      <w:pPr>
+        <w:rPr>
+          <w:rFonts w:ascii="Calibri" w:eastAsia="Times New Roman" w:hAnsi="Calibri" w:cs="Times New Roman"/>
+          <w:sz w:val="20"/>
+          <w:szCs w:val="20"/>
+        </w:rPr>
+      </w:pPr>
+      <w:r>
+        <w:rPr>
+          <w:rFonts w:ascii="Calibri" w:eastAsia="Times New Roman" w:hAnsi="Calibri" w:cs="Times New Roman"/>
+          <w:sz w:val="20"/>
+          <w:szCs w:val="20"/>
+        </w:rPr>
+        <w:t>11000000 10101000 00100000 00000001</w:t>
+      </w:r>
+      <w:r>
+        <w:rPr>
+          <w:rFonts w:ascii="Calibri" w:eastAsia="Times New Roman" w:hAnsi="Calibri" w:cs="Times New Roman"/>
+          <w:sz w:val="20"/>
+          <w:szCs w:val="20"/>
+        </w:rPr>
+        <w:t xml:space="preserve"> matches with Link Interfaces [0] and [1]</w:t>
+      </w:r>
+    </w:p>
+    <w:p>
+      <w:pPr>
+        <w:rPr>
+          <w:rFonts w:ascii="Calibri" w:eastAsia="Times New Roman" w:hAnsi="Calibri" w:cs="Times New Roman"/>
+          <w:sz w:val="20"/>
+          <w:szCs w:val="20"/>
+        </w:rPr>
+      </w:pPr>
+    </w:p>
+    <w:p>
+      <w:pPr>
+        <w:rPr>
+          <w:rFonts w:ascii="Calibri" w:eastAsia="Times New Roman" w:hAnsi="Calibri" w:cs="Times New Roman"/>
+          <w:sz w:val="20"/>
+          <w:szCs w:val="20"/>
+        </w:rPr>
+      </w:pPr>
+      <w:r>
+        <w:rPr>
+          <w:rFonts w:ascii="Calibri" w:eastAsia="Times New Roman" w:hAnsi="Calibri" w:cs="Times New Roman"/>
+          <w:sz w:val="20"/>
+          <w:szCs w:val="20"/>
+          <w:u w:val="single"/>
+        </w:rPr>
+        <w:t>STEP 5:</w:t>
+      </w:r>
+      <w:r>
+        <w:rPr>
+          <w:rFonts w:ascii="Calibri" w:eastAsia="Times New Roman" w:hAnsi="Calibri" w:cs="Times New Roman"/>
+          <w:sz w:val="20"/>
+          <w:szCs w:val="20"/>
+        </w:rPr>
+        <w:t xml:space="preserve"> If more than one match, choose one with the longest prefix</w:t>
+      </w:r>
+    </w:p>
+    <w:p>
+      <w:pPr>
+        <w:rPr>
+          <w:rFonts w:ascii="Calibri" w:eastAsia="Times New Roman" w:hAnsi="Calibri" w:cs="Times New Roman"/>
+          <w:sz w:val="20"/>
+          <w:szCs w:val="20"/>
+        </w:rPr>
+      </w:pPr>
+      <w:r>
+        <w:rPr>
+          <w:rFonts w:ascii="Calibri" w:eastAsia="Times New Roman" w:hAnsi="Calibri" w:cs="Times New Roman"/>
+          <w:sz w:val="20"/>
+          <w:szCs w:val="20"/>
+        </w:rPr>
+        <w:t>Link Interface [0] has the longest prefix of 26.</w:t>
+      </w:r>
+      <w:r>
+        <w:rPr>
+          <w:rFonts w:ascii="Calibri" w:eastAsia="Times New Roman" w:hAnsi="Calibri" w:cs="Times New Roman"/>
+          <w:sz w:val="20"/>
+          <w:szCs w:val="20"/>
+        </w:rPr>
+        <w:t xml:space="preserve"> Forward the packet to </w:t>
+      </w:r>
+      <w:r>
+        <w:rPr>
+          <w:rFonts w:ascii="Calibri" w:eastAsia="Times New Roman" w:hAnsi="Calibri" w:cs="Times New Roman"/>
+          <w:sz w:val="20"/>
+          <w:szCs w:val="20"/>
+        </w:rPr>
+        <w:t>Link Interface [0].</w:t>
+      </w:r>
+    </w:p>
+    <w:p>
+      <w:pPr>
+        <w:rPr>
+          <w:rFonts w:ascii="Calibri" w:eastAsia="Times New Roman" w:hAnsi="Calibri" w:cs="Times New Roman"/>
           <w:sz w:val="20"/>
           <w:szCs w:val="20"/>
         </w:rPr>
       </w:pPr>
       <w:bookmarkStart w:id="0" w:name="_GoBack"/>
       <w:bookmarkEnd w:id="0"/>
+    </w:p>
+    <w:p>
+      <w:pPr>
+        <w:rPr>
+          <w:sz w:val="20"/>
+          <w:szCs w:val="20"/>
+          <w:u w:val="single"/>
+        </w:rPr>
+      </w:pPr>
     </w:p>
     <w:sectPr>
       <w:pgSz w:w="11900" w:h="16840"/>
@@ -2262,7 +4029,7 @@
         <w:rFonts w:ascii="Symbol" w:hAnsi="Symbol" w:hint="default"/>
       </w:rPr>
     </w:lvl>
-    <w:lvl w:ilvl="1" w:tplc="04090003" w:tentative="1">
+    <w:lvl w:ilvl="1" w:tplc="04090003">
       <w:start w:val="1"/>
       <w:numFmt w:val="bullet"/>
       <w:lvlText w:val="o"/>
@@ -2473,6 +4240,119 @@
     </w:lvl>
   </w:abstractNum>
   <w:abstractNum w:abstractNumId="3">
+    <w:nsid w:val="14A076F4"/>
+    <w:multiLevelType w:val="hybridMultilevel"/>
+    <w:tmpl w:val="6AB29596"/>
+    <w:lvl w:ilvl="0" w:tplc="04090001">
+      <w:start w:val="1"/>
+      <w:numFmt w:val="bullet"/>
+      <w:lvlText w:val=""/>
+      <w:lvlJc w:val="left"/>
+      <w:pPr>
+        <w:ind w:left="720" w:hanging="360"/>
+      </w:pPr>
+      <w:rPr>
+        <w:rFonts w:ascii="Symbol" w:hAnsi="Symbol" w:hint="default"/>
+      </w:rPr>
+    </w:lvl>
+    <w:lvl w:ilvl="1" w:tplc="04090003" w:tentative="1">
+      <w:start w:val="1"/>
+      <w:numFmt w:val="bullet"/>
+      <w:lvlText w:val="o"/>
+      <w:lvlJc w:val="left"/>
+      <w:pPr>
+        <w:ind w:left="1440" w:hanging="360"/>
+      </w:pPr>
+      <w:rPr>
+        <w:rFonts w:ascii="Courier New" w:hAnsi="Courier New" w:cs="Courier New" w:hint="default"/>
+      </w:rPr>
+    </w:lvl>
+    <w:lvl w:ilvl="2" w:tplc="04090005" w:tentative="1">
+      <w:start w:val="1"/>
+      <w:numFmt w:val="bullet"/>
+      <w:lvlText w:val=""/>
+      <w:lvlJc w:val="left"/>
+      <w:pPr>
+        <w:ind w:left="2160" w:hanging="360"/>
+      </w:pPr>
+      <w:rPr>
+        <w:rFonts w:ascii="Wingdings" w:hAnsi="Wingdings" w:hint="default"/>
+      </w:rPr>
+    </w:lvl>
+    <w:lvl w:ilvl="3" w:tplc="04090001" w:tentative="1">
+      <w:start w:val="1"/>
+      <w:numFmt w:val="bullet"/>
+      <w:lvlText w:val=""/>
+      <w:lvlJc w:val="left"/>
+      <w:pPr>
+        <w:ind w:left="2880" w:hanging="360"/>
+      </w:pPr>
+      <w:rPr>
+        <w:rFonts w:ascii="Symbol" w:hAnsi="Symbol" w:hint="default"/>
+      </w:rPr>
+    </w:lvl>
+    <w:lvl w:ilvl="4" w:tplc="04090003" w:tentative="1">
+      <w:start w:val="1"/>
+      <w:numFmt w:val="bullet"/>
+      <w:lvlText w:val="o"/>
+      <w:lvlJc w:val="left"/>
+      <w:pPr>
+        <w:ind w:left="3600" w:hanging="360"/>
+      </w:pPr>
+      <w:rPr>
+        <w:rFonts w:ascii="Courier New" w:hAnsi="Courier New" w:cs="Courier New" w:hint="default"/>
+      </w:rPr>
+    </w:lvl>
+    <w:lvl w:ilvl="5" w:tplc="04090005" w:tentative="1">
+      <w:start w:val="1"/>
+      <w:numFmt w:val="bullet"/>
+      <w:lvlText w:val=""/>
+      <w:lvlJc w:val="left"/>
+      <w:pPr>
+        <w:ind w:left="4320" w:hanging="360"/>
+      </w:pPr>
+      <w:rPr>
+        <w:rFonts w:ascii="Wingdings" w:hAnsi="Wingdings" w:hint="default"/>
+      </w:rPr>
+    </w:lvl>
+    <w:lvl w:ilvl="6" w:tplc="04090001" w:tentative="1">
+      <w:start w:val="1"/>
+      <w:numFmt w:val="bullet"/>
+      <w:lvlText w:val=""/>
+      <w:lvlJc w:val="left"/>
+      <w:pPr>
+        <w:ind w:left="5040" w:hanging="360"/>
+      </w:pPr>
+      <w:rPr>
+        <w:rFonts w:ascii="Symbol" w:hAnsi="Symbol" w:hint="default"/>
+      </w:rPr>
+    </w:lvl>
+    <w:lvl w:ilvl="7" w:tplc="04090003" w:tentative="1">
+      <w:start w:val="1"/>
+      <w:numFmt w:val="bullet"/>
+      <w:lvlText w:val="o"/>
+      <w:lvlJc w:val="left"/>
+      <w:pPr>
+        <w:ind w:left="5760" w:hanging="360"/>
+      </w:pPr>
+      <w:rPr>
+        <w:rFonts w:ascii="Courier New" w:hAnsi="Courier New" w:cs="Courier New" w:hint="default"/>
+      </w:rPr>
+    </w:lvl>
+    <w:lvl w:ilvl="8" w:tplc="04090005" w:tentative="1">
+      <w:start w:val="1"/>
+      <w:numFmt w:val="bullet"/>
+      <w:lvlText w:val=""/>
+      <w:lvlJc w:val="left"/>
+      <w:pPr>
+        <w:ind w:left="6480" w:hanging="360"/>
+      </w:pPr>
+      <w:rPr>
+        <w:rFonts w:ascii="Wingdings" w:hAnsi="Wingdings" w:hint="default"/>
+      </w:rPr>
+    </w:lvl>
+  </w:abstractNum>
+  <w:abstractNum w:abstractNumId="4">
     <w:nsid w:val="18B63C38"/>
     <w:multiLevelType w:val="hybridMultilevel"/>
     <w:tmpl w:val="C0E0D992"/>
@@ -2585,7 +4465,7 @@
       </w:rPr>
     </w:lvl>
   </w:abstractNum>
-  <w:abstractNum w:abstractNumId="4">
+  <w:abstractNum w:abstractNumId="5">
     <w:nsid w:val="2EB76348"/>
     <w:multiLevelType w:val="hybridMultilevel"/>
     <w:tmpl w:val="0DB8B0C4"/>
@@ -2698,7 +4578,7 @@
       </w:rPr>
     </w:lvl>
   </w:abstractNum>
-  <w:abstractNum w:abstractNumId="5">
+  <w:abstractNum w:abstractNumId="6">
     <w:nsid w:val="35E72148"/>
     <w:multiLevelType w:val="hybridMultilevel"/>
     <w:tmpl w:val="21D8E582"/>
@@ -2784,7 +4664,120 @@
       </w:pPr>
     </w:lvl>
   </w:abstractNum>
-  <w:abstractNum w:abstractNumId="6">
+  <w:abstractNum w:abstractNumId="7">
+    <w:nsid w:val="43333B88"/>
+    <w:multiLevelType w:val="hybridMultilevel"/>
+    <w:tmpl w:val="0156C280"/>
+    <w:lvl w:ilvl="0" w:tplc="04090001">
+      <w:start w:val="1"/>
+      <w:numFmt w:val="bullet"/>
+      <w:lvlText w:val=""/>
+      <w:lvlJc w:val="left"/>
+      <w:pPr>
+        <w:ind w:left="720" w:hanging="360"/>
+      </w:pPr>
+      <w:rPr>
+        <w:rFonts w:ascii="Symbol" w:hAnsi="Symbol" w:hint="default"/>
+      </w:rPr>
+    </w:lvl>
+    <w:lvl w:ilvl="1" w:tplc="04090003" w:tentative="1">
+      <w:start w:val="1"/>
+      <w:numFmt w:val="bullet"/>
+      <w:lvlText w:val="o"/>
+      <w:lvlJc w:val="left"/>
+      <w:pPr>
+        <w:ind w:left="1440" w:hanging="360"/>
+      </w:pPr>
+      <w:rPr>
+        <w:rFonts w:ascii="Courier New" w:hAnsi="Courier New" w:cs="Courier New" w:hint="default"/>
+      </w:rPr>
+    </w:lvl>
+    <w:lvl w:ilvl="2" w:tplc="04090005" w:tentative="1">
+      <w:start w:val="1"/>
+      <w:numFmt w:val="bullet"/>
+      <w:lvlText w:val=""/>
+      <w:lvlJc w:val="left"/>
+      <w:pPr>
+        <w:ind w:left="2160" w:hanging="360"/>
+      </w:pPr>
+      <w:rPr>
+        <w:rFonts w:ascii="Wingdings" w:hAnsi="Wingdings" w:hint="default"/>
+      </w:rPr>
+    </w:lvl>
+    <w:lvl w:ilvl="3" w:tplc="04090001" w:tentative="1">
+      <w:start w:val="1"/>
+      <w:numFmt w:val="bullet"/>
+      <w:lvlText w:val=""/>
+      <w:lvlJc w:val="left"/>
+      <w:pPr>
+        <w:ind w:left="2880" w:hanging="360"/>
+      </w:pPr>
+      <w:rPr>
+        <w:rFonts w:ascii="Symbol" w:hAnsi="Symbol" w:hint="default"/>
+      </w:rPr>
+    </w:lvl>
+    <w:lvl w:ilvl="4" w:tplc="04090003" w:tentative="1">
+      <w:start w:val="1"/>
+      <w:numFmt w:val="bullet"/>
+      <w:lvlText w:val="o"/>
+      <w:lvlJc w:val="left"/>
+      <w:pPr>
+        <w:ind w:left="3600" w:hanging="360"/>
+      </w:pPr>
+      <w:rPr>
+        <w:rFonts w:ascii="Courier New" w:hAnsi="Courier New" w:cs="Courier New" w:hint="default"/>
+      </w:rPr>
+    </w:lvl>
+    <w:lvl w:ilvl="5" w:tplc="04090005" w:tentative="1">
+      <w:start w:val="1"/>
+      <w:numFmt w:val="bullet"/>
+      <w:lvlText w:val=""/>
+      <w:lvlJc w:val="left"/>
+      <w:pPr>
+        <w:ind w:left="4320" w:hanging="360"/>
+      </w:pPr>
+      <w:rPr>
+        <w:rFonts w:ascii="Wingdings" w:hAnsi="Wingdings" w:hint="default"/>
+      </w:rPr>
+    </w:lvl>
+    <w:lvl w:ilvl="6" w:tplc="04090001" w:tentative="1">
+      <w:start w:val="1"/>
+      <w:numFmt w:val="bullet"/>
+      <w:lvlText w:val=""/>
+      <w:lvlJc w:val="left"/>
+      <w:pPr>
+        <w:ind w:left="5040" w:hanging="360"/>
+      </w:pPr>
+      <w:rPr>
+        <w:rFonts w:ascii="Symbol" w:hAnsi="Symbol" w:hint="default"/>
+      </w:rPr>
+    </w:lvl>
+    <w:lvl w:ilvl="7" w:tplc="04090003" w:tentative="1">
+      <w:start w:val="1"/>
+      <w:numFmt w:val="bullet"/>
+      <w:lvlText w:val="o"/>
+      <w:lvlJc w:val="left"/>
+      <w:pPr>
+        <w:ind w:left="5760" w:hanging="360"/>
+      </w:pPr>
+      <w:rPr>
+        <w:rFonts w:ascii="Courier New" w:hAnsi="Courier New" w:cs="Courier New" w:hint="default"/>
+      </w:rPr>
+    </w:lvl>
+    <w:lvl w:ilvl="8" w:tplc="04090005" w:tentative="1">
+      <w:start w:val="1"/>
+      <w:numFmt w:val="bullet"/>
+      <w:lvlText w:val=""/>
+      <w:lvlJc w:val="left"/>
+      <w:pPr>
+        <w:ind w:left="6480" w:hanging="360"/>
+      </w:pPr>
+      <w:rPr>
+        <w:rFonts w:ascii="Wingdings" w:hAnsi="Wingdings" w:hint="default"/>
+      </w:rPr>
+    </w:lvl>
+  </w:abstractNum>
+  <w:abstractNum w:abstractNumId="8">
     <w:nsid w:val="4C6B66B5"/>
     <w:multiLevelType w:val="hybridMultilevel"/>
     <w:tmpl w:val="7E9821E4"/>
@@ -2896,7 +4889,7 @@
       </w:rPr>
     </w:lvl>
   </w:abstractNum>
-  <w:abstractNum w:abstractNumId="7">
+  <w:abstractNum w:abstractNumId="9">
     <w:nsid w:val="730A25F0"/>
     <w:multiLevelType w:val="hybridMultilevel"/>
     <w:tmpl w:val="31B2EF08"/>
@@ -3009,7 +5002,7 @@
       </w:rPr>
     </w:lvl>
   </w:abstractNum>
-  <w:abstractNum w:abstractNumId="8">
+  <w:abstractNum w:abstractNumId="10">
     <w:nsid w:val="79C83AEC"/>
     <w:multiLevelType w:val="hybridMultilevel"/>
     <w:tmpl w:val="644887DC"/>
@@ -3122,7 +5115,7 @@
       </w:rPr>
     </w:lvl>
   </w:abstractNum>
-  <w:abstractNum w:abstractNumId="9">
+  <w:abstractNum w:abstractNumId="11">
     <w:nsid w:val="7E8B001F"/>
     <w:multiLevelType w:val="hybridMultilevel"/>
     <w:tmpl w:val="BBAA033C"/>
@@ -3236,19 +5229,19 @@
     </w:lvl>
   </w:abstractNum>
   <w:num w:numId="1">
-    <w:abstractNumId w:val="4"/>
+    <w:abstractNumId w:val="5"/>
   </w:num>
   <w:num w:numId="2">
-    <w:abstractNumId w:val="8"/>
+    <w:abstractNumId w:val="10"/>
   </w:num>
   <w:num w:numId="3">
-    <w:abstractNumId w:val="5"/>
+    <w:abstractNumId w:val="6"/>
   </w:num>
   <w:num w:numId="4">
-    <w:abstractNumId w:val="7"/>
+    <w:abstractNumId w:val="9"/>
   </w:num>
   <w:num w:numId="5">
-    <w:abstractNumId w:val="9"/>
+    <w:abstractNumId w:val="11"/>
   </w:num>
   <w:num w:numId="6">
     <w:abstractNumId w:val="2"/>
@@ -3257,13 +5250,19 @@
     <w:abstractNumId w:val="0"/>
   </w:num>
   <w:num w:numId="8">
-    <w:abstractNumId w:val="3"/>
+    <w:abstractNumId w:val="4"/>
   </w:num>
   <w:num w:numId="9">
-    <w:abstractNumId w:val="6"/>
+    <w:abstractNumId w:val="8"/>
   </w:num>
   <w:num w:numId="10">
     <w:abstractNumId w:val="1"/>
+  </w:num>
+  <w:num w:numId="11">
+    <w:abstractNumId w:val="7"/>
+  </w:num>
+  <w:num w:numId="12">
+    <w:abstractNumId w:val="3"/>
   </w:num>
 </w:numbering>
 </file>
@@ -3705,6 +5704,35 @@
       <w:contextualSpacing/>
     </w:pPr>
   </w:style>
+  <w:style w:type="table" w:styleId="TableGrid">
+    <w:name w:val="Table Grid"/>
+    <w:basedOn w:val="TableNormal"/>
+    <w:uiPriority w:val="39"/>
+    <w:rsid w:val="00CC5FFA"/>
+    <w:tblPr>
+      <w:tblInd w:w="0" w:type="dxa"/>
+      <w:tblBorders>
+        <w:top w:val="single" w:sz="4" w:space="0" w:color="auto"/>
+        <w:left w:val="single" w:sz="4" w:space="0" w:color="auto"/>
+        <w:bottom w:val="single" w:sz="4" w:space="0" w:color="auto"/>
+        <w:right w:val="single" w:sz="4" w:space="0" w:color="auto"/>
+        <w:insideH w:val="single" w:sz="4" w:space="0" w:color="auto"/>
+        <w:insideV w:val="single" w:sz="4" w:space="0" w:color="auto"/>
+      </w:tblBorders>
+      <w:tblCellMar>
+        <w:top w:w="0" w:type="dxa"/>
+        <w:left w:w="108" w:type="dxa"/>
+        <w:bottom w:w="0" w:type="dxa"/>
+        <w:right w:w="108" w:type="dxa"/>
+      </w:tblCellMar>
+    </w:tblPr>
+  </w:style>
+  <w:style w:type="paragraph" w:styleId="NoSpacing">
+    <w:name w:val="No Spacing"/>
+    <w:uiPriority w:val="1"/>
+    <w:qFormat/>
+    <w:rsid w:val="0030007B"/>
+  </w:style>
 </w:styles>
 </file>
 
@@ -3974,7 +6002,7 @@
 </file>
 
 <file path=customXml/itemProps1.xml><?xml version="1.0" encoding="utf-8"?>
-<ds:datastoreItem xmlns:ds="http://schemas.openxmlformats.org/officeDocument/2006/customXml" ds:itemID="{951BFE39-E60D-9040-8B67-3E11D287A146}">
+<ds:datastoreItem xmlns:ds="http://schemas.openxmlformats.org/officeDocument/2006/customXml" ds:itemID="{D65D05D9-1656-FD43-BBB6-E608B37B0488}">
   <ds:schemaRefs>
     <ds:schemaRef ds:uri="http://schemas.openxmlformats.org/officeDocument/2006/bibliography"/>
   </ds:schemaRefs>

</xml_diff>

<commit_message>
updating scheduling policy notes
</commit_message>
<xml_diff>
--- a/Notes/w7.docx
+++ b/Notes/w7.docx
@@ -411,6 +411,7 @@
         </w:rPr>
         <w:t xml:space="preserve"> </w:t>
       </w:r>
+      <w:proofErr w:type="gramStart"/>
       <w:r>
         <w:rPr>
           <w:b/>
@@ -419,6 +420,7 @@
         </w:rPr>
         <w:t>{ K</w:t>
       </w:r>
+      <w:proofErr w:type="gramEnd"/>
       <w:r>
         <w:rPr>
           <w:b/>
@@ -433,7 +435,25 @@
           <w:sz w:val="20"/>
           <w:szCs w:val="20"/>
         </w:rPr>
-        <w:t>header val , V</w:t>
+        <w:t xml:space="preserve">header </w:t>
+      </w:r>
+      <w:proofErr w:type="spellStart"/>
+      <w:r>
+        <w:rPr>
+          <w:b/>
+          <w:sz w:val="20"/>
+          <w:szCs w:val="20"/>
+        </w:rPr>
+        <w:t>val</w:t>
+      </w:r>
+      <w:proofErr w:type="spellEnd"/>
+      <w:r>
+        <w:rPr>
+          <w:b/>
+          <w:sz w:val="20"/>
+          <w:szCs w:val="20"/>
+        </w:rPr>
+        <w:t xml:space="preserve"> , V</w:t>
       </w:r>
       <w:r>
         <w:rPr>
@@ -2683,7 +2703,7 @@
           <w:sz w:val="20"/>
           <w:szCs w:val="20"/>
         </w:rPr>
-        <w:t>longest prefix.</w:t>
+        <w:t>longest prefix (more specific matching IP address)</w:t>
       </w:r>
     </w:p>
     <w:p>
@@ -2977,8 +2997,19 @@
           <w:sz w:val="20"/>
           <w:szCs w:val="20"/>
         </w:rPr>
-        <w:t xml:space="preserve"> [ IMPORTANT TO STUDY ]</w:t>
-      </w:r>
+        <w:t xml:space="preserve"> [ IMPORTANT TO </w:t>
+      </w:r>
+      <w:proofErr w:type="gramStart"/>
+      <w:r>
+        <w:rPr>
+          <w:b/>
+          <w:color w:val="FF0000"/>
+          <w:sz w:val="20"/>
+          <w:szCs w:val="20"/>
+        </w:rPr>
+        <w:t>STUDY ]</w:t>
+      </w:r>
+      <w:proofErr w:type="gramEnd"/>
     </w:p>
     <w:p>
       <w:pPr>
@@ -3861,21 +3892,29 @@
         </w:rPr>
         <w:t xml:space="preserve"> If more than one match, choose one with the longest prefix</w:t>
       </w:r>
-    </w:p>
-    <w:p>
-      <w:pPr>
+      <w:r>
         <w:rPr>
           <w:rFonts w:ascii="Calibri" w:eastAsia="Times New Roman" w:hAnsi="Calibri" w:cs="Times New Roman"/>
           <w:sz w:val="20"/>
           <w:szCs w:val="20"/>
         </w:rPr>
-      </w:pPr>
-      <w:r>
+        <w:t xml:space="preserve"> (more specific matching IP address)</w:t>
+      </w:r>
+    </w:p>
+    <w:p>
+      <w:pPr>
         <w:rPr>
           <w:rFonts w:ascii="Calibri" w:eastAsia="Times New Roman" w:hAnsi="Calibri" w:cs="Times New Roman"/>
           <w:sz w:val="20"/>
           <w:szCs w:val="20"/>
         </w:rPr>
+      </w:pPr>
+      <w:r>
+        <w:rPr>
+          <w:rFonts w:ascii="Calibri" w:eastAsia="Times New Roman" w:hAnsi="Calibri" w:cs="Times New Roman"/>
+          <w:sz w:val="20"/>
+          <w:szCs w:val="20"/>
+        </w:rPr>
         <w:t>Link Interface [0] has the longest prefix of 26.</w:t>
       </w:r>
       <w:r>
@@ -3898,22 +3937,1106 @@
     <w:p>
       <w:pPr>
         <w:rPr>
+          <w:b/>
+          <w:color w:val="2F5496" w:themeColor="accent5" w:themeShade="BF"/>
+          <w:sz w:val="20"/>
+          <w:szCs w:val="20"/>
+        </w:rPr>
+      </w:pPr>
+      <w:r>
+        <w:rPr>
           <w:rFonts w:ascii="Calibri" w:eastAsia="Times New Roman" w:hAnsi="Calibri" w:cs="Times New Roman"/>
+          <w:noProof/>
+          <w:color w:val="000000" w:themeColor="text1"/>
+          <w:sz w:val="20"/>
+          <w:szCs w:val="20"/>
+          <w:lang w:val="en-US"/>
+        </w:rPr>
+        <w:drawing>
+          <wp:anchor distT="0" distB="0" distL="114300" distR="114300" simplePos="0" relativeHeight="251663360" behindDoc="1" locked="0" layoutInCell="1" allowOverlap="1" wp14:anchorId="15CFADC2" wp14:editId="5D95E4D6">
+            <wp:simplePos x="0" y="0"/>
+            <wp:positionH relativeFrom="column">
+              <wp:posOffset>4166062</wp:posOffset>
+            </wp:positionH>
+            <wp:positionV relativeFrom="paragraph">
+              <wp:posOffset>-111645</wp:posOffset>
+            </wp:positionV>
+            <wp:extent cx="2483999" cy="682105"/>
+            <wp:effectExtent l="0" t="0" r="5715" b="3810"/>
+            <wp:wrapNone/>
+            <wp:docPr id="10" name="Picture 10"/>
+            <wp:cNvGraphicFramePr>
+              <a:graphicFrameLocks xmlns:a="http://schemas.openxmlformats.org/drawingml/2006/main" noChangeAspect="1"/>
+            </wp:cNvGraphicFramePr>
+            <a:graphic xmlns:a="http://schemas.openxmlformats.org/drawingml/2006/main">
+              <a:graphicData uri="http://schemas.openxmlformats.org/drawingml/2006/picture">
+                <pic:pic xmlns:pic="http://schemas.openxmlformats.org/drawingml/2006/picture">
+                  <pic:nvPicPr>
+                    <pic:cNvPr id="10" name="Screen Shot 2017-09-21 at 7.35.55 PM.png"/>
+                    <pic:cNvPicPr/>
+                  </pic:nvPicPr>
+                  <pic:blipFill>
+                    <a:blip r:embed="rId11">
+                      <a:extLst>
+                        <a:ext uri="{28A0092B-C50C-407E-A947-70E740481C1C}">
+                          <a14:useLocalDpi xmlns:a14="http://schemas.microsoft.com/office/drawing/2010/main" val="0"/>
+                        </a:ext>
+                      </a:extLst>
+                    </a:blip>
+                    <a:stretch>
+                      <a:fillRect/>
+                    </a:stretch>
+                  </pic:blipFill>
+                  <pic:spPr>
+                    <a:xfrm>
+                      <a:off x="0" y="0"/>
+                      <a:ext cx="2483999" cy="682105"/>
+                    </a:xfrm>
+                    <a:prstGeom prst="rect">
+                      <a:avLst/>
+                    </a:prstGeom>
+                  </pic:spPr>
+                </pic:pic>
+              </a:graphicData>
+            </a:graphic>
+            <wp14:sizeRelH relativeFrom="page">
+              <wp14:pctWidth>0</wp14:pctWidth>
+            </wp14:sizeRelH>
+            <wp14:sizeRelV relativeFrom="page">
+              <wp14:pctHeight>0</wp14:pctHeight>
+            </wp14:sizeRelV>
+          </wp:anchor>
+        </w:drawing>
+      </w:r>
+      <w:r>
+        <w:rPr>
+          <w:b/>
+          <w:color w:val="2F5496" w:themeColor="accent5" w:themeShade="BF"/>
+          <w:sz w:val="20"/>
+          <w:szCs w:val="20"/>
+        </w:rPr>
+        <w:t>Scheduling Mechanisms</w:t>
+      </w:r>
+    </w:p>
+    <w:p>
+      <w:pPr>
+        <w:rPr>
+          <w:rFonts w:ascii="Calibri" w:eastAsia="Times New Roman" w:hAnsi="Calibri" w:cs="Times New Roman"/>
+          <w:color w:val="000000" w:themeColor="text1"/>
+          <w:sz w:val="20"/>
+          <w:szCs w:val="20"/>
+        </w:rPr>
+      </w:pPr>
+      <w:r>
+        <w:rPr>
+          <w:rFonts w:ascii="Calibri" w:eastAsia="Times New Roman" w:hAnsi="Calibri" w:cs="Times New Roman"/>
+          <w:b/>
+          <w:color w:val="000000" w:themeColor="text1"/>
+          <w:sz w:val="20"/>
+          <w:szCs w:val="20"/>
+        </w:rPr>
+        <w:t>Scheduling</w:t>
+      </w:r>
+      <w:r>
+        <w:rPr>
+          <w:rFonts w:ascii="Calibri" w:eastAsia="Times New Roman" w:hAnsi="Calibri" w:cs="Times New Roman"/>
+          <w:color w:val="000000" w:themeColor="text1"/>
+          <w:sz w:val="20"/>
+          <w:szCs w:val="20"/>
+        </w:rPr>
+        <w:t>: choose the next packet to send on the link</w:t>
+      </w:r>
+    </w:p>
+    <w:p>
+      <w:pPr>
+        <w:rPr>
+          <w:rFonts w:ascii="Calibri" w:eastAsia="Times New Roman" w:hAnsi="Calibri" w:cs="Times New Roman"/>
+          <w:color w:val="000000" w:themeColor="text1"/>
+          <w:sz w:val="20"/>
+          <w:szCs w:val="20"/>
+        </w:rPr>
+      </w:pPr>
+      <w:r>
+        <w:rPr>
+          <w:rFonts w:ascii="Calibri" w:eastAsia="Times New Roman" w:hAnsi="Calibri" w:cs="Times New Roman"/>
+          <w:b/>
+          <w:color w:val="000000" w:themeColor="text1"/>
+          <w:sz w:val="20"/>
+          <w:szCs w:val="20"/>
+        </w:rPr>
+        <w:t xml:space="preserve">FIFO (First </w:t>
+      </w:r>
+      <w:proofErr w:type="gramStart"/>
+      <w:r>
+        <w:rPr>
+          <w:rFonts w:ascii="Calibri" w:eastAsia="Times New Roman" w:hAnsi="Calibri" w:cs="Times New Roman"/>
+          <w:b/>
+          <w:color w:val="000000" w:themeColor="text1"/>
+          <w:sz w:val="20"/>
+          <w:szCs w:val="20"/>
+        </w:rPr>
+        <w:t>In</w:t>
+      </w:r>
+      <w:proofErr w:type="gramEnd"/>
+      <w:r>
+        <w:rPr>
+          <w:rFonts w:ascii="Calibri" w:eastAsia="Times New Roman" w:hAnsi="Calibri" w:cs="Times New Roman"/>
+          <w:b/>
+          <w:color w:val="000000" w:themeColor="text1"/>
+          <w:sz w:val="20"/>
+          <w:szCs w:val="20"/>
+        </w:rPr>
+        <w:t xml:space="preserve"> First Out) scheduling</w:t>
+      </w:r>
+      <w:r>
+        <w:rPr>
+          <w:rFonts w:ascii="Calibri" w:eastAsia="Times New Roman" w:hAnsi="Calibri" w:cs="Times New Roman"/>
+          <w:color w:val="000000" w:themeColor="text1"/>
+          <w:sz w:val="20"/>
+          <w:szCs w:val="20"/>
+        </w:rPr>
+        <w:t xml:space="preserve">: </w:t>
+      </w:r>
+      <w:r>
+        <w:rPr>
+          <w:rFonts w:ascii="Calibri" w:eastAsia="Times New Roman" w:hAnsi="Calibri" w:cs="Times New Roman"/>
+          <w:color w:val="000000" w:themeColor="text1"/>
+          <w:sz w:val="20"/>
+          <w:szCs w:val="20"/>
+        </w:rPr>
+        <w:t>send in order of arrival to the queue.</w:t>
+      </w:r>
+    </w:p>
+    <w:p>
+      <w:pPr>
+        <w:rPr>
+          <w:rFonts w:ascii="Calibri" w:eastAsia="Times New Roman" w:hAnsi="Calibri" w:cs="Times New Roman"/>
+          <w:color w:val="000000" w:themeColor="text1"/>
+          <w:sz w:val="20"/>
+          <w:szCs w:val="20"/>
+        </w:rPr>
+      </w:pPr>
+      <w:r>
+        <w:rPr>
+          <w:rFonts w:ascii="Calibri" w:eastAsia="Times New Roman" w:hAnsi="Calibri" w:cs="Times New Roman"/>
+          <w:b/>
+          <w:color w:val="000000" w:themeColor="text1"/>
+          <w:sz w:val="20"/>
+          <w:szCs w:val="20"/>
+        </w:rPr>
+        <w:t>Discard Policy</w:t>
+      </w:r>
+      <w:r>
+        <w:rPr>
+          <w:rFonts w:ascii="Calibri" w:eastAsia="Times New Roman" w:hAnsi="Calibri" w:cs="Times New Roman"/>
+          <w:color w:val="000000" w:themeColor="text1"/>
+          <w:sz w:val="20"/>
+          <w:szCs w:val="20"/>
+        </w:rPr>
+        <w:t>: if a packet arrives to a full queue, which packet do we discard?</w:t>
+      </w:r>
+    </w:p>
+    <w:p>
+      <w:pPr>
+        <w:rPr>
+          <w:rFonts w:ascii="Calibri" w:eastAsia="Times New Roman" w:hAnsi="Calibri" w:cs="Times New Roman"/>
+          <w:color w:val="000000" w:themeColor="text1"/>
+          <w:sz w:val="20"/>
+          <w:szCs w:val="20"/>
+        </w:rPr>
+      </w:pPr>
+    </w:p>
+    <w:p>
+      <w:pPr>
+        <w:rPr>
+          <w:color w:val="2F5496" w:themeColor="accent5" w:themeShade="BF"/>
+          <w:sz w:val="20"/>
+          <w:szCs w:val="20"/>
+        </w:rPr>
+      </w:pPr>
+      <w:r>
+        <w:rPr>
+          <w:b/>
+          <w:noProof/>
+          <w:color w:val="2F5496" w:themeColor="accent5" w:themeShade="BF"/>
+          <w:sz w:val="20"/>
+          <w:szCs w:val="20"/>
+          <w:lang w:val="en-US"/>
+        </w:rPr>
+        <mc:AlternateContent>
+          <mc:Choice Requires="wps">
+            <w:drawing>
+              <wp:anchor distT="0" distB="0" distL="114300" distR="114300" simplePos="0" relativeHeight="251665408" behindDoc="0" locked="0" layoutInCell="1" allowOverlap="1" wp14:anchorId="72528B23" wp14:editId="21B84061">
+                <wp:simplePos x="0" y="0"/>
+                <wp:positionH relativeFrom="column">
+                  <wp:posOffset>4739005</wp:posOffset>
+                </wp:positionH>
+                <wp:positionV relativeFrom="paragraph">
+                  <wp:posOffset>26035</wp:posOffset>
+                </wp:positionV>
+                <wp:extent cx="1256665" cy="224790"/>
+                <wp:effectExtent l="0" t="0" r="0" b="3810"/>
+                <wp:wrapSquare wrapText="bothSides"/>
+                <wp:docPr id="12" name="Text Box 12"/>
+                <wp:cNvGraphicFramePr/>
+                <a:graphic xmlns:a="http://schemas.openxmlformats.org/drawingml/2006/main">
+                  <a:graphicData uri="http://schemas.microsoft.com/office/word/2010/wordprocessingShape">
+                    <wps:wsp>
+                      <wps:cNvSpPr txBox="1"/>
+                      <wps:spPr>
+                        <a:xfrm>
+                          <a:off x="0" y="0"/>
+                          <a:ext cx="1256665" cy="224790"/>
+                        </a:xfrm>
+                        <a:prstGeom prst="rect">
+                          <a:avLst/>
+                        </a:prstGeom>
+                        <a:noFill/>
+                        <a:ln>
+                          <a:noFill/>
+                        </a:ln>
+                        <a:effectLst/>
+                      </wps:spPr>
+                      <wps:style>
+                        <a:lnRef idx="0">
+                          <a:schemeClr val="accent1"/>
+                        </a:lnRef>
+                        <a:fillRef idx="0">
+                          <a:schemeClr val="accent1"/>
+                        </a:fillRef>
+                        <a:effectRef idx="0">
+                          <a:schemeClr val="accent1"/>
+                        </a:effectRef>
+                        <a:fontRef idx="minor">
+                          <a:schemeClr val="dk1"/>
+                        </a:fontRef>
+                      </wps:style>
+                      <wps:txbx>
+                        <w:txbxContent>
+                          <w:p>
+                            <w:pPr>
+                              <w:rPr>
+                                <w:b/>
+                                <w:sz w:val="20"/>
+                                <w:szCs w:val="20"/>
+                              </w:rPr>
+                            </w:pPr>
+                            <w:r>
+                              <w:rPr>
+                                <w:b/>
+                                <w:sz w:val="20"/>
+                                <w:szCs w:val="20"/>
+                              </w:rPr>
+                              <w:t>Priority Scheduling</w:t>
+                            </w:r>
+                          </w:p>
+                        </w:txbxContent>
+                      </wps:txbx>
+                      <wps:bodyPr rot="0" spcFirstLastPara="0" vertOverflow="overflow" horzOverflow="overflow" vert="horz" wrap="square" lIns="91440" tIns="45720" rIns="91440" bIns="45720" numCol="1" spcCol="0" rtlCol="0" fromWordArt="0" anchor="t" anchorCtr="0" forceAA="0" compatLnSpc="1">
+                        <a:prstTxWarp prst="textNoShape">
+                          <a:avLst/>
+                        </a:prstTxWarp>
+                        <a:noAutofit/>
+                      </wps:bodyPr>
+                    </wps:wsp>
+                  </a:graphicData>
+                </a:graphic>
+                <wp14:sizeRelH relativeFrom="margin">
+                  <wp14:pctWidth>0</wp14:pctWidth>
+                </wp14:sizeRelH>
+                <wp14:sizeRelV relativeFrom="margin">
+                  <wp14:pctHeight>0</wp14:pctHeight>
+                </wp14:sizeRelV>
+              </wp:anchor>
+            </w:drawing>
+          </mc:Choice>
+          <mc:Fallback>
+            <w:pict>
+              <v:shape w14:anchorId="72528B23" id="Text_x0020_Box_x0020_12" o:spid="_x0000_s1029" type="#_x0000_t202" style="position:absolute;margin-left:373.15pt;margin-top:2.05pt;width:98.95pt;height:17.7pt;z-index:251665408;visibility:visible;mso-wrap-style:square;mso-width-percent:0;mso-height-percent:0;mso-wrap-distance-left:9pt;mso-wrap-distance-top:0;mso-wrap-distance-right:9pt;mso-wrap-distance-bottom:0;mso-position-horizontal:absolute;mso-position-horizontal-relative:text;mso-position-vertical:absolute;mso-position-vertical-relative:text;mso-width-percent:0;mso-height-percent:0;mso-width-relative:margin;mso-height-relative:margin;v-text-anchor:top" o:gfxdata="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" filled="f" stroked="f">
+                <v:textbox>
+                  <w:txbxContent>
+                    <w:p>
+                      <w:pPr>
+                        <w:rPr>
+                          <w:b/>
+                          <w:sz w:val="20"/>
+                          <w:szCs w:val="20"/>
+                        </w:rPr>
+                      </w:pPr>
+                      <w:r>
+                        <w:rPr>
+                          <w:b/>
+                          <w:sz w:val="20"/>
+                          <w:szCs w:val="20"/>
+                        </w:rPr>
+                        <w:t>Priority Scheduling</w:t>
+                      </w:r>
+                    </w:p>
+                  </w:txbxContent>
+                </v:textbox>
+                <w10:wrap type="square"/>
+              </v:shape>
+            </w:pict>
+          </mc:Fallback>
+        </mc:AlternateContent>
+      </w:r>
+      <w:r>
+        <w:rPr>
+          <w:b/>
+          <w:color w:val="2F5496" w:themeColor="accent5" w:themeShade="BF"/>
+          <w:sz w:val="20"/>
+          <w:szCs w:val="20"/>
+        </w:rPr>
+        <w:t xml:space="preserve">Scheduling </w:t>
+      </w:r>
+      <w:r>
+        <w:rPr>
+          <w:b/>
+          <w:color w:val="2F5496" w:themeColor="accent5" w:themeShade="BF"/>
+          <w:sz w:val="20"/>
+          <w:szCs w:val="20"/>
+        </w:rPr>
+        <w:t>Policy: PRIORITY</w:t>
+      </w:r>
+    </w:p>
+    <w:p>
+      <w:pPr>
+        <w:rPr>
+          <w:color w:val="000000" w:themeColor="text1"/>
+          <w:sz w:val="20"/>
+          <w:szCs w:val="20"/>
+        </w:rPr>
+      </w:pPr>
+      <w:r>
+        <w:rPr>
+          <w:rFonts w:ascii="Calibri" w:eastAsia="Times New Roman" w:hAnsi="Calibri" w:cs="Times New Roman"/>
+          <w:noProof/>
+          <w:color w:val="000000" w:themeColor="text1"/>
+          <w:sz w:val="20"/>
+          <w:szCs w:val="20"/>
+          <w:lang w:val="en-US"/>
+        </w:rPr>
+        <w:drawing>
+          <wp:anchor distT="0" distB="0" distL="114300" distR="114300" simplePos="0" relativeHeight="251664384" behindDoc="1" locked="0" layoutInCell="1" allowOverlap="1" wp14:anchorId="01F262DC" wp14:editId="701A3A6F">
+            <wp:simplePos x="0" y="0"/>
+            <wp:positionH relativeFrom="column">
+              <wp:posOffset>4396740</wp:posOffset>
+            </wp:positionH>
+            <wp:positionV relativeFrom="paragraph">
+              <wp:posOffset>100965</wp:posOffset>
+            </wp:positionV>
+            <wp:extent cx="2013778" cy="2334260"/>
+            <wp:effectExtent l="0" t="0" r="0" b="2540"/>
+            <wp:wrapNone/>
+            <wp:docPr id="11" name="Picture 11"/>
+            <wp:cNvGraphicFramePr>
+              <a:graphicFrameLocks xmlns:a="http://schemas.openxmlformats.org/drawingml/2006/main" noChangeAspect="1"/>
+            </wp:cNvGraphicFramePr>
+            <a:graphic xmlns:a="http://schemas.openxmlformats.org/drawingml/2006/main">
+              <a:graphicData uri="http://schemas.openxmlformats.org/drawingml/2006/picture">
+                <pic:pic xmlns:pic="http://schemas.openxmlformats.org/drawingml/2006/picture">
+                  <pic:nvPicPr>
+                    <pic:cNvPr id="11" name="Screen Shot 2017-09-21 at 7.38.03 PM.png"/>
+                    <pic:cNvPicPr/>
+                  </pic:nvPicPr>
+                  <pic:blipFill>
+                    <a:blip r:embed="rId12">
+                      <a:extLst>
+                        <a:ext uri="{28A0092B-C50C-407E-A947-70E740481C1C}">
+                          <a14:useLocalDpi xmlns:a14="http://schemas.microsoft.com/office/drawing/2010/main" val="0"/>
+                        </a:ext>
+                      </a:extLst>
+                    </a:blip>
+                    <a:stretch>
+                      <a:fillRect/>
+                    </a:stretch>
+                  </pic:blipFill>
+                  <pic:spPr>
+                    <a:xfrm>
+                      <a:off x="0" y="0"/>
+                      <a:ext cx="2013778" cy="2334260"/>
+                    </a:xfrm>
+                    <a:prstGeom prst="rect">
+                      <a:avLst/>
+                    </a:prstGeom>
+                  </pic:spPr>
+                </pic:pic>
+              </a:graphicData>
+            </a:graphic>
+            <wp14:sizeRelH relativeFrom="page">
+              <wp14:pctWidth>0</wp14:pctWidth>
+            </wp14:sizeRelH>
+            <wp14:sizeRelV relativeFrom="page">
+              <wp14:pctHeight>0</wp14:pctHeight>
+            </wp14:sizeRelV>
+          </wp:anchor>
+        </w:drawing>
+      </w:r>
+      <w:r>
+        <w:rPr>
+          <w:b/>
+          <w:color w:val="000000" w:themeColor="text1"/>
+          <w:sz w:val="20"/>
+          <w:szCs w:val="20"/>
+        </w:rPr>
+        <w:t>Priority Scheduling</w:t>
+      </w:r>
+      <w:r>
+        <w:rPr>
+          <w:color w:val="000000" w:themeColor="text1"/>
+          <w:sz w:val="20"/>
+          <w:szCs w:val="20"/>
+        </w:rPr>
+        <w:t xml:space="preserve"> is sending the highest priority queued packet.</w:t>
+      </w:r>
+    </w:p>
+    <w:p>
+      <w:pPr>
+        <w:pStyle w:val="ListParagraph"/>
+        <w:numPr>
+          <w:ilvl w:val="0"/>
+          <w:numId w:val="14"/>
+        </w:numPr>
+        <w:rPr>
+          <w:color w:val="000000" w:themeColor="text1"/>
+          <w:sz w:val="20"/>
+          <w:szCs w:val="20"/>
+        </w:rPr>
+      </w:pPr>
+      <w:r>
+        <w:rPr>
+          <w:color w:val="000000" w:themeColor="text1"/>
+          <w:sz w:val="20"/>
+          <w:szCs w:val="20"/>
+        </w:rPr>
+        <w:t>Multiple classes, with different priorities.</w:t>
+      </w:r>
+    </w:p>
+    <w:p>
+      <w:pPr>
+        <w:pStyle w:val="ListParagraph"/>
+        <w:numPr>
+          <w:ilvl w:val="0"/>
+          <w:numId w:val="13"/>
+        </w:numPr>
+        <w:rPr>
+          <w:rFonts w:ascii="Calibri" w:eastAsia="Times New Roman" w:hAnsi="Calibri" w:cs="Times New Roman"/>
+          <w:color w:val="000000" w:themeColor="text1"/>
+          <w:sz w:val="20"/>
+          <w:szCs w:val="20"/>
+        </w:rPr>
+      </w:pPr>
+      <w:r>
+        <w:rPr>
+          <w:rFonts w:ascii="Calibri" w:eastAsia="Times New Roman" w:hAnsi="Calibri" w:cs="Times New Roman"/>
+          <w:color w:val="000000" w:themeColor="text1"/>
+          <w:sz w:val="20"/>
+          <w:szCs w:val="20"/>
+        </w:rPr>
+        <w:t>Class may depend on marking or</w:t>
+      </w:r>
+      <w:r>
+        <w:rPr>
+          <w:rFonts w:ascii="Calibri" w:eastAsia="Times New Roman" w:hAnsi="Calibri" w:cs="Times New Roman"/>
+          <w:color w:val="000000" w:themeColor="text1"/>
+          <w:sz w:val="20"/>
+          <w:szCs w:val="20"/>
+        </w:rPr>
+        <w:t xml:space="preserve"> other header info.</w:t>
+      </w:r>
+      <w:r>
+        <w:rPr>
+          <w:rFonts w:ascii="Calibri" w:eastAsia="Times New Roman" w:hAnsi="Calibri" w:cs="Times New Roman"/>
+          <w:color w:val="000000" w:themeColor="text1"/>
+          <w:sz w:val="20"/>
+          <w:szCs w:val="20"/>
+        </w:rPr>
+        <w:br/>
+      </w:r>
+      <w:r>
+        <w:rPr>
+          <w:rFonts w:ascii="Calibri" w:eastAsia="Times New Roman" w:hAnsi="Calibri" w:cs="Times New Roman"/>
+          <w:color w:val="000000" w:themeColor="text1"/>
+          <w:sz w:val="20"/>
+          <w:szCs w:val="20"/>
+        </w:rPr>
+        <w:t xml:space="preserve">E.g. </w:t>
+      </w:r>
+      <w:r>
+        <w:rPr>
+          <w:rFonts w:ascii="Calibri" w:eastAsia="Times New Roman" w:hAnsi="Calibri" w:cs="Times New Roman"/>
+          <w:color w:val="000000" w:themeColor="text1"/>
+          <w:sz w:val="20"/>
+          <w:szCs w:val="20"/>
+        </w:rPr>
+        <w:t>IP source / destination, port numbers etc</w:t>
+      </w:r>
+      <w:r>
+        <w:rPr>
+          <w:rFonts w:ascii="Calibri" w:eastAsia="Times New Roman" w:hAnsi="Calibri" w:cs="Times New Roman"/>
+          <w:color w:val="000000" w:themeColor="text1"/>
+          <w:sz w:val="20"/>
+          <w:szCs w:val="20"/>
+        </w:rPr>
+        <w:t>.</w:t>
+      </w:r>
+    </w:p>
+    <w:p>
+      <w:pPr>
+        <w:rPr>
+          <w:rFonts w:ascii="Calibri" w:eastAsia="Times New Roman" w:hAnsi="Calibri" w:cs="Times New Roman"/>
+          <w:color w:val="000000" w:themeColor="text1"/>
+          <w:sz w:val="20"/>
+          <w:szCs w:val="20"/>
+        </w:rPr>
+      </w:pPr>
+    </w:p>
+    <w:p>
+      <w:pPr>
+        <w:rPr>
+          <w:rFonts w:ascii="Calibri" w:eastAsia="Times New Roman" w:hAnsi="Calibri" w:cs="Times New Roman"/>
+          <w:color w:val="000000" w:themeColor="text1"/>
+          <w:sz w:val="20"/>
+          <w:szCs w:val="20"/>
+        </w:rPr>
+      </w:pPr>
+    </w:p>
+    <w:p>
+      <w:pPr>
+        <w:rPr>
+          <w:rFonts w:ascii="Calibri" w:eastAsia="Times New Roman" w:hAnsi="Calibri" w:cs="Times New Roman"/>
+          <w:color w:val="000000" w:themeColor="text1"/>
+          <w:sz w:val="20"/>
+          <w:szCs w:val="20"/>
+        </w:rPr>
+      </w:pPr>
+    </w:p>
+    <w:p>
+      <w:pPr>
+        <w:rPr>
+          <w:rFonts w:ascii="Calibri" w:eastAsia="Times New Roman" w:hAnsi="Calibri" w:cs="Times New Roman"/>
+          <w:color w:val="000000" w:themeColor="text1"/>
+          <w:sz w:val="20"/>
+          <w:szCs w:val="20"/>
+        </w:rPr>
+      </w:pPr>
+    </w:p>
+    <w:p>
+      <w:pPr>
+        <w:rPr>
+          <w:rFonts w:ascii="Calibri" w:eastAsia="Times New Roman" w:hAnsi="Calibri" w:cs="Times New Roman"/>
+          <w:color w:val="000000" w:themeColor="text1"/>
+          <w:sz w:val="20"/>
+          <w:szCs w:val="20"/>
+        </w:rPr>
+      </w:pPr>
+    </w:p>
+    <w:p>
+      <w:pPr>
+        <w:rPr>
+          <w:b/>
+          <w:color w:val="2F5496" w:themeColor="accent5" w:themeShade="BF"/>
+          <w:sz w:val="20"/>
+          <w:szCs w:val="20"/>
+        </w:rPr>
+      </w:pPr>
+      <w:r>
+        <w:rPr>
+          <w:b/>
+          <w:color w:val="2F5496" w:themeColor="accent5" w:themeShade="BF"/>
+          <w:sz w:val="20"/>
+          <w:szCs w:val="20"/>
+        </w:rPr>
+        <w:t xml:space="preserve">Scheduling Policy: </w:t>
+      </w:r>
+      <w:r>
+        <w:rPr>
+          <w:b/>
+          <w:color w:val="2F5496" w:themeColor="accent5" w:themeShade="BF"/>
+          <w:sz w:val="20"/>
+          <w:szCs w:val="20"/>
+        </w:rPr>
+        <w:t>ROUND ROBIN</w:t>
+      </w:r>
+    </w:p>
+    <w:p>
+      <w:pPr>
+        <w:rPr>
+          <w:color w:val="000000" w:themeColor="text1"/>
+          <w:sz w:val="20"/>
+          <w:szCs w:val="20"/>
+        </w:rPr>
+      </w:pPr>
+      <w:r>
+        <w:rPr>
+          <w:b/>
+          <w:color w:val="000000" w:themeColor="text1"/>
+          <w:sz w:val="20"/>
+          <w:szCs w:val="20"/>
+        </w:rPr>
+        <w:t>Round Robin Scheduling (RR)</w:t>
+      </w:r>
+    </w:p>
+    <w:p>
+      <w:pPr>
+        <w:pStyle w:val="ListParagraph"/>
+        <w:numPr>
+          <w:ilvl w:val="0"/>
+          <w:numId w:val="13"/>
+        </w:numPr>
+        <w:rPr>
+          <w:rFonts w:ascii="Calibri" w:eastAsia="Times New Roman" w:hAnsi="Calibri" w:cs="Times New Roman"/>
+          <w:color w:val="000000" w:themeColor="text1"/>
+          <w:sz w:val="20"/>
+          <w:szCs w:val="20"/>
+        </w:rPr>
+      </w:pPr>
+      <w:r>
+        <w:rPr>
+          <w:rFonts w:ascii="Calibri" w:eastAsia="Times New Roman" w:hAnsi="Calibri" w:cs="Times New Roman"/>
+          <w:color w:val="000000" w:themeColor="text1"/>
+          <w:sz w:val="20"/>
+          <w:szCs w:val="20"/>
+        </w:rPr>
+        <w:t>Multiple classes</w:t>
+      </w:r>
+    </w:p>
+    <w:p>
+      <w:pPr>
+        <w:pStyle w:val="ListParagraph"/>
+        <w:numPr>
+          <w:ilvl w:val="0"/>
+          <w:numId w:val="13"/>
+        </w:numPr>
+        <w:rPr>
+          <w:rFonts w:ascii="Calibri" w:eastAsia="Times New Roman" w:hAnsi="Calibri" w:cs="Times New Roman"/>
+          <w:color w:val="000000" w:themeColor="text1"/>
+          <w:sz w:val="20"/>
+          <w:szCs w:val="20"/>
+        </w:rPr>
+      </w:pPr>
+      <w:r>
+        <w:rPr>
+          <w:rFonts w:ascii="Calibri" w:eastAsia="Times New Roman" w:hAnsi="Calibri" w:cs="Times New Roman"/>
+          <w:color w:val="000000" w:themeColor="text1"/>
+          <w:sz w:val="20"/>
+          <w:szCs w:val="20"/>
+        </w:rPr>
+        <w:t>Cyclically scan class queues, sending one complete packet</w:t>
+      </w:r>
+      <w:r>
+        <w:rPr>
+          <w:rFonts w:ascii="Calibri" w:eastAsia="Times New Roman" w:hAnsi="Calibri" w:cs="Times New Roman"/>
+          <w:color w:val="000000" w:themeColor="text1"/>
+          <w:sz w:val="20"/>
+          <w:szCs w:val="20"/>
+        </w:rPr>
+        <w:t xml:space="preserve"> from</w:t>
+      </w:r>
+      <w:r>
+        <w:rPr>
+          <w:rFonts w:ascii="Calibri" w:eastAsia="Times New Roman" w:hAnsi="Calibri" w:cs="Times New Roman"/>
+          <w:color w:val="000000" w:themeColor="text1"/>
+          <w:sz w:val="20"/>
+          <w:szCs w:val="20"/>
+        </w:rPr>
+        <w:br/>
+        <w:t>each class if available.</w:t>
+      </w:r>
+    </w:p>
+    <w:p>
+      <w:pPr>
+        <w:rPr>
+          <w:rFonts w:ascii="Calibri" w:eastAsia="Times New Roman" w:hAnsi="Calibri" w:cs="Times New Roman"/>
+          <w:color w:val="000000" w:themeColor="text1"/>
+          <w:sz w:val="20"/>
+          <w:szCs w:val="20"/>
+        </w:rPr>
+      </w:pPr>
+    </w:p>
+    <w:p>
+      <w:pPr>
+        <w:rPr>
+          <w:rFonts w:ascii="Calibri" w:eastAsia="Times New Roman" w:hAnsi="Calibri" w:cs="Times New Roman"/>
+          <w:color w:val="000000" w:themeColor="text1"/>
+          <w:sz w:val="20"/>
+          <w:szCs w:val="20"/>
+        </w:rPr>
+      </w:pPr>
+    </w:p>
+    <w:p>
+      <w:pPr>
+        <w:rPr>
+          <w:rFonts w:ascii="Calibri" w:eastAsia="Times New Roman" w:hAnsi="Calibri" w:cs="Times New Roman"/>
+          <w:color w:val="000000" w:themeColor="text1"/>
+          <w:sz w:val="20"/>
+          <w:szCs w:val="20"/>
+        </w:rPr>
+      </w:pPr>
+    </w:p>
+    <w:p>
+      <w:pPr>
+        <w:rPr>
+          <w:rFonts w:ascii="Calibri" w:eastAsia="Times New Roman" w:hAnsi="Calibri" w:cs="Times New Roman"/>
+          <w:color w:val="000000" w:themeColor="text1"/>
+          <w:sz w:val="20"/>
+          <w:szCs w:val="20"/>
+        </w:rPr>
+      </w:pPr>
+    </w:p>
+    <w:p>
+      <w:pPr>
+        <w:rPr>
+          <w:rFonts w:ascii="Calibri" w:eastAsia="Times New Roman" w:hAnsi="Calibri" w:cs="Times New Roman"/>
+          <w:color w:val="000000" w:themeColor="text1"/>
+          <w:sz w:val="20"/>
+          <w:szCs w:val="20"/>
+        </w:rPr>
+      </w:pPr>
+      <w:r>
+        <w:rPr>
+          <w:b/>
+          <w:noProof/>
+          <w:color w:val="2F5496" w:themeColor="accent5" w:themeShade="BF"/>
+          <w:sz w:val="20"/>
+          <w:szCs w:val="20"/>
+          <w:lang w:val="en-US"/>
+        </w:rPr>
+        <mc:AlternateContent>
+          <mc:Choice Requires="wps">
+            <w:drawing>
+              <wp:anchor distT="0" distB="0" distL="114300" distR="114300" simplePos="0" relativeHeight="251668480" behindDoc="0" locked="0" layoutInCell="1" allowOverlap="1" wp14:anchorId="35E75CE4" wp14:editId="7BEFF1FA">
+                <wp:simplePos x="0" y="0"/>
+                <wp:positionH relativeFrom="column">
+                  <wp:posOffset>4394200</wp:posOffset>
+                </wp:positionH>
+                <wp:positionV relativeFrom="paragraph">
+                  <wp:posOffset>26035</wp:posOffset>
+                </wp:positionV>
+                <wp:extent cx="1489075" cy="224790"/>
+                <wp:effectExtent l="0" t="0" r="0" b="3810"/>
+                <wp:wrapSquare wrapText="bothSides"/>
+                <wp:docPr id="15" name="Text Box 15"/>
+                <wp:cNvGraphicFramePr/>
+                <a:graphic xmlns:a="http://schemas.openxmlformats.org/drawingml/2006/main">
+                  <a:graphicData uri="http://schemas.microsoft.com/office/word/2010/wordprocessingShape">
+                    <wps:wsp>
+                      <wps:cNvSpPr txBox="1"/>
+                      <wps:spPr>
+                        <a:xfrm>
+                          <a:off x="0" y="0"/>
+                          <a:ext cx="1489075" cy="224790"/>
+                        </a:xfrm>
+                        <a:prstGeom prst="rect">
+                          <a:avLst/>
+                        </a:prstGeom>
+                        <a:noFill/>
+                        <a:ln>
+                          <a:noFill/>
+                        </a:ln>
+                        <a:effectLst/>
+                      </wps:spPr>
+                      <wps:style>
+                        <a:lnRef idx="0">
+                          <a:schemeClr val="accent1"/>
+                        </a:lnRef>
+                        <a:fillRef idx="0">
+                          <a:schemeClr val="accent1"/>
+                        </a:fillRef>
+                        <a:effectRef idx="0">
+                          <a:schemeClr val="accent1"/>
+                        </a:effectRef>
+                        <a:fontRef idx="minor">
+                          <a:schemeClr val="dk1"/>
+                        </a:fontRef>
+                      </wps:style>
+                      <wps:txbx>
+                        <w:txbxContent>
+                          <w:p>
+                            <w:pPr>
+                              <w:rPr>
+                                <w:b/>
+                                <w:sz w:val="20"/>
+                                <w:szCs w:val="20"/>
+                              </w:rPr>
+                            </w:pPr>
+                            <w:r>
+                              <w:rPr>
+                                <w:b/>
+                                <w:sz w:val="20"/>
+                                <w:szCs w:val="20"/>
+                              </w:rPr>
+                              <w:t>Weighted Fair Queuing</w:t>
+                            </w:r>
+                          </w:p>
+                        </w:txbxContent>
+                      </wps:txbx>
+                      <wps:bodyPr rot="0" spcFirstLastPara="0" vertOverflow="overflow" horzOverflow="overflow" vert="horz" wrap="square" lIns="91440" tIns="45720" rIns="91440" bIns="45720" numCol="1" spcCol="0" rtlCol="0" fromWordArt="0" anchor="t" anchorCtr="0" forceAA="0" compatLnSpc="1">
+                        <a:prstTxWarp prst="textNoShape">
+                          <a:avLst/>
+                        </a:prstTxWarp>
+                        <a:noAutofit/>
+                      </wps:bodyPr>
+                    </wps:wsp>
+                  </a:graphicData>
+                </a:graphic>
+                <wp14:sizeRelH relativeFrom="margin">
+                  <wp14:pctWidth>0</wp14:pctWidth>
+                </wp14:sizeRelH>
+                <wp14:sizeRelV relativeFrom="margin">
+                  <wp14:pctHeight>0</wp14:pctHeight>
+                </wp14:sizeRelV>
+              </wp:anchor>
+            </w:drawing>
+          </mc:Choice>
+          <mc:Fallback>
+            <w:pict>
+              <v:shape w14:anchorId="35E75CE4" id="Text_x0020_Box_x0020_15" o:spid="_x0000_s1030" type="#_x0000_t202" style="position:absolute;margin-left:346pt;margin-top:2.05pt;width:117.25pt;height:17.7pt;z-index:251668480;visibility:visible;mso-wrap-style:square;mso-width-percent:0;mso-height-percent:0;mso-wrap-distance-left:9pt;mso-wrap-distance-top:0;mso-wrap-distance-right:9pt;mso-wrap-distance-bottom:0;mso-position-horizontal:absolute;mso-position-horizontal-relative:text;mso-position-vertical:absolute;mso-position-vertical-relative:text;mso-width-percent:0;mso-height-percent:0;mso-width-relative:margin;mso-height-relative:margin;v-text-anchor:top" o:gfxdata="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" filled="f" stroked="f">
+                <v:textbox>
+                  <w:txbxContent>
+                    <w:p>
+                      <w:pPr>
+                        <w:rPr>
+                          <w:b/>
+                          <w:sz w:val="20"/>
+                          <w:szCs w:val="20"/>
+                        </w:rPr>
+                      </w:pPr>
+                      <w:r>
+                        <w:rPr>
+                          <w:b/>
+                          <w:sz w:val="20"/>
+                          <w:szCs w:val="20"/>
+                        </w:rPr>
+                        <w:t>Weighted Fair Queuing</w:t>
+                      </w:r>
+                    </w:p>
+                  </w:txbxContent>
+                </v:textbox>
+                <w10:wrap type="square"/>
+              </v:shape>
+            </w:pict>
+          </mc:Fallback>
+        </mc:AlternateContent>
+      </w:r>
+    </w:p>
+    <w:p>
+      <w:pPr>
+        <w:rPr>
+          <w:color w:val="2F5496" w:themeColor="accent5" w:themeShade="BF"/>
+          <w:sz w:val="20"/>
+          <w:szCs w:val="20"/>
+        </w:rPr>
+      </w:pPr>
+      <w:r>
+        <w:rPr>
+          <w:noProof/>
+          <w:sz w:val="20"/>
+          <w:szCs w:val="20"/>
+          <w:lang w:val="en-US"/>
+        </w:rPr>
+        <w:drawing>
+          <wp:anchor distT="0" distB="0" distL="114300" distR="114300" simplePos="0" relativeHeight="251666432" behindDoc="1" locked="0" layoutInCell="1" allowOverlap="1" wp14:anchorId="36271B45" wp14:editId="6866CA0C">
+            <wp:simplePos x="0" y="0"/>
+            <wp:positionH relativeFrom="column">
+              <wp:posOffset>3937115</wp:posOffset>
+            </wp:positionH>
+            <wp:positionV relativeFrom="paragraph">
+              <wp:posOffset>99810</wp:posOffset>
+            </wp:positionV>
+            <wp:extent cx="2628380" cy="1184531"/>
+            <wp:effectExtent l="0" t="0" r="0" b="9525"/>
+            <wp:wrapNone/>
+            <wp:docPr id="14" name="Picture 14"/>
+            <wp:cNvGraphicFramePr>
+              <a:graphicFrameLocks xmlns:a="http://schemas.openxmlformats.org/drawingml/2006/main" noChangeAspect="1"/>
+            </wp:cNvGraphicFramePr>
+            <a:graphic xmlns:a="http://schemas.openxmlformats.org/drawingml/2006/main">
+              <a:graphicData uri="http://schemas.openxmlformats.org/drawingml/2006/picture">
+                <pic:pic xmlns:pic="http://schemas.openxmlformats.org/drawingml/2006/picture">
+                  <pic:nvPicPr>
+                    <pic:cNvPr id="14" name="Screen Shot 2017-09-21 at 8.02.01 PM.png"/>
+                    <pic:cNvPicPr/>
+                  </pic:nvPicPr>
+                  <pic:blipFill>
+                    <a:blip r:embed="rId13">
+                      <a:extLst>
+                        <a:ext uri="{28A0092B-C50C-407E-A947-70E740481C1C}">
+                          <a14:useLocalDpi xmlns:a14="http://schemas.microsoft.com/office/drawing/2010/main" val="0"/>
+                        </a:ext>
+                      </a:extLst>
+                    </a:blip>
+                    <a:stretch>
+                      <a:fillRect/>
+                    </a:stretch>
+                  </pic:blipFill>
+                  <pic:spPr>
+                    <a:xfrm>
+                      <a:off x="0" y="0"/>
+                      <a:ext cx="2628380" cy="1184531"/>
+                    </a:xfrm>
+                    <a:prstGeom prst="rect">
+                      <a:avLst/>
+                    </a:prstGeom>
+                  </pic:spPr>
+                </pic:pic>
+              </a:graphicData>
+            </a:graphic>
+            <wp14:sizeRelH relativeFrom="page">
+              <wp14:pctWidth>0</wp14:pctWidth>
+            </wp14:sizeRelH>
+            <wp14:sizeRelV relativeFrom="page">
+              <wp14:pctHeight>0</wp14:pctHeight>
+            </wp14:sizeRelV>
+          </wp:anchor>
+        </w:drawing>
+      </w:r>
+      <w:r>
+        <w:rPr>
+          <w:b/>
+          <w:color w:val="2F5496" w:themeColor="accent5" w:themeShade="BF"/>
+          <w:sz w:val="20"/>
+          <w:szCs w:val="20"/>
+        </w:rPr>
+        <w:t xml:space="preserve">Scheduling Policy: </w:t>
+      </w:r>
+      <w:r>
+        <w:rPr>
+          <w:b/>
+          <w:color w:val="2F5496" w:themeColor="accent5" w:themeShade="BF"/>
+          <w:sz w:val="20"/>
+          <w:szCs w:val="20"/>
+        </w:rPr>
+        <w:t>Weighted Fair Queuing (WFQ)</w:t>
+      </w:r>
+    </w:p>
+    <w:p>
+      <w:pPr>
+        <w:pStyle w:val="ListParagraph"/>
+        <w:numPr>
+          <w:ilvl w:val="0"/>
+          <w:numId w:val="15"/>
+        </w:numPr>
+        <w:rPr>
+          <w:color w:val="000000" w:themeColor="text1"/>
+          <w:sz w:val="20"/>
+          <w:szCs w:val="20"/>
+        </w:rPr>
+      </w:pPr>
+      <w:r>
+        <w:rPr>
+          <w:color w:val="000000" w:themeColor="text1"/>
+          <w:sz w:val="20"/>
+          <w:szCs w:val="20"/>
+        </w:rPr>
+        <w:t>Generalised version of Round Robin</w:t>
+      </w:r>
+    </w:p>
+    <w:p>
+      <w:pPr>
+        <w:pStyle w:val="ListParagraph"/>
+        <w:numPr>
+          <w:ilvl w:val="0"/>
+          <w:numId w:val="15"/>
+        </w:numPr>
+        <w:rPr>
+          <w:color w:val="000000" w:themeColor="text1"/>
+          <w:sz w:val="20"/>
+          <w:szCs w:val="20"/>
+        </w:rPr>
+      </w:pPr>
+      <w:r>
+        <w:rPr>
+          <w:color w:val="000000" w:themeColor="text1"/>
+          <w:sz w:val="20"/>
+          <w:szCs w:val="20"/>
+        </w:rPr>
+        <w:t>Each class gets a weighted amount of service</w:t>
+      </w:r>
+      <w:r>
+        <w:rPr>
+          <w:color w:val="000000" w:themeColor="text1"/>
+          <w:sz w:val="20"/>
+          <w:szCs w:val="20"/>
+        </w:rPr>
+        <w:t xml:space="preserve"> in each cycle</w:t>
+      </w:r>
+    </w:p>
+    <w:p>
+      <w:pPr>
+        <w:rPr>
+          <w:sz w:val="20"/>
+          <w:szCs w:val="20"/>
+          <w:u w:val="single"/>
+        </w:rPr>
+      </w:pPr>
+    </w:p>
+    <w:p>
+      <w:pPr>
+        <w:rPr>
+          <w:sz w:val="20"/>
+          <w:szCs w:val="20"/>
+          <w:u w:val="single"/>
+        </w:rPr>
+      </w:pPr>
+    </w:p>
+    <w:p>
+      <w:pPr>
+        <w:rPr>
+          <w:sz w:val="20"/>
+          <w:szCs w:val="20"/>
+        </w:rPr>
+      </w:pPr>
+    </w:p>
+    <w:p>
+      <w:pPr>
+        <w:rPr>
+          <w:sz w:val="20"/>
+          <w:szCs w:val="20"/>
+        </w:rPr>
+      </w:pPr>
+    </w:p>
+    <w:p>
+      <w:pPr>
+        <w:rPr>
+          <w:sz w:val="20"/>
+          <w:szCs w:val="20"/>
+        </w:rPr>
+      </w:pPr>
+    </w:p>
+    <w:p>
+      <w:pPr>
+        <w:rPr>
+          <w:sz w:val="20"/>
+          <w:szCs w:val="20"/>
+        </w:rPr>
+      </w:pPr>
+    </w:p>
+    <w:p>
+      <w:pPr>
+        <w:rPr>
+          <w:sz w:val="20"/>
+          <w:szCs w:val="20"/>
+        </w:rPr>
+      </w:pPr>
+    </w:p>
+    <w:p>
+      <w:pPr>
+        <w:rPr>
+          <w:sz w:val="20"/>
+          <w:szCs w:val="20"/>
+        </w:rPr>
+      </w:pPr>
+    </w:p>
+    <w:p>
+      <w:pPr>
+        <w:rPr>
           <w:sz w:val="20"/>
           <w:szCs w:val="20"/>
         </w:rPr>
       </w:pPr>
       <w:bookmarkStart w:id="0" w:name="_GoBack"/>
       <w:bookmarkEnd w:id="0"/>
-    </w:p>
-    <w:p>
-      <w:pPr>
-        <w:rPr>
-          <w:sz w:val="20"/>
-          <w:szCs w:val="20"/>
-          <w:u w:val="single"/>
-        </w:rPr>
-      </w:pPr>
     </w:p>
     <w:sectPr>
       <w:pgSz w:w="11900" w:h="16840"/>
@@ -4466,6 +5589,232 @@
     </w:lvl>
   </w:abstractNum>
   <w:abstractNum w:abstractNumId="5">
+    <w:nsid w:val="1D503519"/>
+    <w:multiLevelType w:val="hybridMultilevel"/>
+    <w:tmpl w:val="08CA7172"/>
+    <w:lvl w:ilvl="0" w:tplc="04090001">
+      <w:start w:val="1"/>
+      <w:numFmt w:val="bullet"/>
+      <w:lvlText w:val=""/>
+      <w:lvlJc w:val="left"/>
+      <w:pPr>
+        <w:ind w:left="720" w:hanging="360"/>
+      </w:pPr>
+      <w:rPr>
+        <w:rFonts w:ascii="Symbol" w:hAnsi="Symbol" w:hint="default"/>
+      </w:rPr>
+    </w:lvl>
+    <w:lvl w:ilvl="1" w:tplc="04090003" w:tentative="1">
+      <w:start w:val="1"/>
+      <w:numFmt w:val="bullet"/>
+      <w:lvlText w:val="o"/>
+      <w:lvlJc w:val="left"/>
+      <w:pPr>
+        <w:ind w:left="1440" w:hanging="360"/>
+      </w:pPr>
+      <w:rPr>
+        <w:rFonts w:ascii="Courier New" w:hAnsi="Courier New" w:cs="Courier New" w:hint="default"/>
+      </w:rPr>
+    </w:lvl>
+    <w:lvl w:ilvl="2" w:tplc="04090005" w:tentative="1">
+      <w:start w:val="1"/>
+      <w:numFmt w:val="bullet"/>
+      <w:lvlText w:val=""/>
+      <w:lvlJc w:val="left"/>
+      <w:pPr>
+        <w:ind w:left="2160" w:hanging="360"/>
+      </w:pPr>
+      <w:rPr>
+        <w:rFonts w:ascii="Wingdings" w:hAnsi="Wingdings" w:hint="default"/>
+      </w:rPr>
+    </w:lvl>
+    <w:lvl w:ilvl="3" w:tplc="04090001" w:tentative="1">
+      <w:start w:val="1"/>
+      <w:numFmt w:val="bullet"/>
+      <w:lvlText w:val=""/>
+      <w:lvlJc w:val="left"/>
+      <w:pPr>
+        <w:ind w:left="2880" w:hanging="360"/>
+      </w:pPr>
+      <w:rPr>
+        <w:rFonts w:ascii="Symbol" w:hAnsi="Symbol" w:hint="default"/>
+      </w:rPr>
+    </w:lvl>
+    <w:lvl w:ilvl="4" w:tplc="04090003" w:tentative="1">
+      <w:start w:val="1"/>
+      <w:numFmt w:val="bullet"/>
+      <w:lvlText w:val="o"/>
+      <w:lvlJc w:val="left"/>
+      <w:pPr>
+        <w:ind w:left="3600" w:hanging="360"/>
+      </w:pPr>
+      <w:rPr>
+        <w:rFonts w:ascii="Courier New" w:hAnsi="Courier New" w:cs="Courier New" w:hint="default"/>
+      </w:rPr>
+    </w:lvl>
+    <w:lvl w:ilvl="5" w:tplc="04090005" w:tentative="1">
+      <w:start w:val="1"/>
+      <w:numFmt w:val="bullet"/>
+      <w:lvlText w:val=""/>
+      <w:lvlJc w:val="left"/>
+      <w:pPr>
+        <w:ind w:left="4320" w:hanging="360"/>
+      </w:pPr>
+      <w:rPr>
+        <w:rFonts w:ascii="Wingdings" w:hAnsi="Wingdings" w:hint="default"/>
+      </w:rPr>
+    </w:lvl>
+    <w:lvl w:ilvl="6" w:tplc="04090001" w:tentative="1">
+      <w:start w:val="1"/>
+      <w:numFmt w:val="bullet"/>
+      <w:lvlText w:val=""/>
+      <w:lvlJc w:val="left"/>
+      <w:pPr>
+        <w:ind w:left="5040" w:hanging="360"/>
+      </w:pPr>
+      <w:rPr>
+        <w:rFonts w:ascii="Symbol" w:hAnsi="Symbol" w:hint="default"/>
+      </w:rPr>
+    </w:lvl>
+    <w:lvl w:ilvl="7" w:tplc="04090003" w:tentative="1">
+      <w:start w:val="1"/>
+      <w:numFmt w:val="bullet"/>
+      <w:lvlText w:val="o"/>
+      <w:lvlJc w:val="left"/>
+      <w:pPr>
+        <w:ind w:left="5760" w:hanging="360"/>
+      </w:pPr>
+      <w:rPr>
+        <w:rFonts w:ascii="Courier New" w:hAnsi="Courier New" w:cs="Courier New" w:hint="default"/>
+      </w:rPr>
+    </w:lvl>
+    <w:lvl w:ilvl="8" w:tplc="04090005" w:tentative="1">
+      <w:start w:val="1"/>
+      <w:numFmt w:val="bullet"/>
+      <w:lvlText w:val=""/>
+      <w:lvlJc w:val="left"/>
+      <w:pPr>
+        <w:ind w:left="6480" w:hanging="360"/>
+      </w:pPr>
+      <w:rPr>
+        <w:rFonts w:ascii="Wingdings" w:hAnsi="Wingdings" w:hint="default"/>
+      </w:rPr>
+    </w:lvl>
+  </w:abstractNum>
+  <w:abstractNum w:abstractNumId="6">
+    <w:nsid w:val="2DC76FD3"/>
+    <w:multiLevelType w:val="hybridMultilevel"/>
+    <w:tmpl w:val="9DC054BE"/>
+    <w:lvl w:ilvl="0" w:tplc="04090001">
+      <w:start w:val="1"/>
+      <w:numFmt w:val="bullet"/>
+      <w:lvlText w:val=""/>
+      <w:lvlJc w:val="left"/>
+      <w:pPr>
+        <w:ind w:left="720" w:hanging="360"/>
+      </w:pPr>
+      <w:rPr>
+        <w:rFonts w:ascii="Symbol" w:hAnsi="Symbol" w:hint="default"/>
+      </w:rPr>
+    </w:lvl>
+    <w:lvl w:ilvl="1" w:tplc="04090003" w:tentative="1">
+      <w:start w:val="1"/>
+      <w:numFmt w:val="bullet"/>
+      <w:lvlText w:val="o"/>
+      <w:lvlJc w:val="left"/>
+      <w:pPr>
+        <w:ind w:left="1440" w:hanging="360"/>
+      </w:pPr>
+      <w:rPr>
+        <w:rFonts w:ascii="Courier New" w:hAnsi="Courier New" w:cs="Courier New" w:hint="default"/>
+      </w:rPr>
+    </w:lvl>
+    <w:lvl w:ilvl="2" w:tplc="04090005" w:tentative="1">
+      <w:start w:val="1"/>
+      <w:numFmt w:val="bullet"/>
+      <w:lvlText w:val=""/>
+      <w:lvlJc w:val="left"/>
+      <w:pPr>
+        <w:ind w:left="2160" w:hanging="360"/>
+      </w:pPr>
+      <w:rPr>
+        <w:rFonts w:ascii="Wingdings" w:hAnsi="Wingdings" w:hint="default"/>
+      </w:rPr>
+    </w:lvl>
+    <w:lvl w:ilvl="3" w:tplc="04090001" w:tentative="1">
+      <w:start w:val="1"/>
+      <w:numFmt w:val="bullet"/>
+      <w:lvlText w:val=""/>
+      <w:lvlJc w:val="left"/>
+      <w:pPr>
+        <w:ind w:left="2880" w:hanging="360"/>
+      </w:pPr>
+      <w:rPr>
+        <w:rFonts w:ascii="Symbol" w:hAnsi="Symbol" w:hint="default"/>
+      </w:rPr>
+    </w:lvl>
+    <w:lvl w:ilvl="4" w:tplc="04090003" w:tentative="1">
+      <w:start w:val="1"/>
+      <w:numFmt w:val="bullet"/>
+      <w:lvlText w:val="o"/>
+      <w:lvlJc w:val="left"/>
+      <w:pPr>
+        <w:ind w:left="3600" w:hanging="360"/>
+      </w:pPr>
+      <w:rPr>
+        <w:rFonts w:ascii="Courier New" w:hAnsi="Courier New" w:cs="Courier New" w:hint="default"/>
+      </w:rPr>
+    </w:lvl>
+    <w:lvl w:ilvl="5" w:tplc="04090005" w:tentative="1">
+      <w:start w:val="1"/>
+      <w:numFmt w:val="bullet"/>
+      <w:lvlText w:val=""/>
+      <w:lvlJc w:val="left"/>
+      <w:pPr>
+        <w:ind w:left="4320" w:hanging="360"/>
+      </w:pPr>
+      <w:rPr>
+        <w:rFonts w:ascii="Wingdings" w:hAnsi="Wingdings" w:hint="default"/>
+      </w:rPr>
+    </w:lvl>
+    <w:lvl w:ilvl="6" w:tplc="04090001" w:tentative="1">
+      <w:start w:val="1"/>
+      <w:numFmt w:val="bullet"/>
+      <w:lvlText w:val=""/>
+      <w:lvlJc w:val="left"/>
+      <w:pPr>
+        <w:ind w:left="5040" w:hanging="360"/>
+      </w:pPr>
+      <w:rPr>
+        <w:rFonts w:ascii="Symbol" w:hAnsi="Symbol" w:hint="default"/>
+      </w:rPr>
+    </w:lvl>
+    <w:lvl w:ilvl="7" w:tplc="04090003" w:tentative="1">
+      <w:start w:val="1"/>
+      <w:numFmt w:val="bullet"/>
+      <w:lvlText w:val="o"/>
+      <w:lvlJc w:val="left"/>
+      <w:pPr>
+        <w:ind w:left="5760" w:hanging="360"/>
+      </w:pPr>
+      <w:rPr>
+        <w:rFonts w:ascii="Courier New" w:hAnsi="Courier New" w:cs="Courier New" w:hint="default"/>
+      </w:rPr>
+    </w:lvl>
+    <w:lvl w:ilvl="8" w:tplc="04090005" w:tentative="1">
+      <w:start w:val="1"/>
+      <w:numFmt w:val="bullet"/>
+      <w:lvlText w:val=""/>
+      <w:lvlJc w:val="left"/>
+      <w:pPr>
+        <w:ind w:left="6480" w:hanging="360"/>
+      </w:pPr>
+      <w:rPr>
+        <w:rFonts w:ascii="Wingdings" w:hAnsi="Wingdings" w:hint="default"/>
+      </w:rPr>
+    </w:lvl>
+  </w:abstractNum>
+  <w:abstractNum w:abstractNumId="7">
     <w:nsid w:val="2EB76348"/>
     <w:multiLevelType w:val="hybridMultilevel"/>
     <w:tmpl w:val="0DB8B0C4"/>
@@ -4578,7 +5927,7 @@
       </w:rPr>
     </w:lvl>
   </w:abstractNum>
-  <w:abstractNum w:abstractNumId="6">
+  <w:abstractNum w:abstractNumId="8">
     <w:nsid w:val="35E72148"/>
     <w:multiLevelType w:val="hybridMultilevel"/>
     <w:tmpl w:val="21D8E582"/>
@@ -4664,7 +6013,7 @@
       </w:pPr>
     </w:lvl>
   </w:abstractNum>
-  <w:abstractNum w:abstractNumId="7">
+  <w:abstractNum w:abstractNumId="9">
     <w:nsid w:val="43333B88"/>
     <w:multiLevelType w:val="hybridMultilevel"/>
     <w:tmpl w:val="0156C280"/>
@@ -4777,7 +6126,7 @@
       </w:rPr>
     </w:lvl>
   </w:abstractNum>
-  <w:abstractNum w:abstractNumId="8">
+  <w:abstractNum w:abstractNumId="10">
     <w:nsid w:val="4C6B66B5"/>
     <w:multiLevelType w:val="hybridMultilevel"/>
     <w:tmpl w:val="7E9821E4"/>
@@ -4889,7 +6238,7 @@
       </w:rPr>
     </w:lvl>
   </w:abstractNum>
-  <w:abstractNum w:abstractNumId="9">
+  <w:abstractNum w:abstractNumId="11">
     <w:nsid w:val="730A25F0"/>
     <w:multiLevelType w:val="hybridMultilevel"/>
     <w:tmpl w:val="31B2EF08"/>
@@ -5002,7 +6351,7 @@
       </w:rPr>
     </w:lvl>
   </w:abstractNum>
-  <w:abstractNum w:abstractNumId="10">
+  <w:abstractNum w:abstractNumId="12">
     <w:nsid w:val="79C83AEC"/>
     <w:multiLevelType w:val="hybridMultilevel"/>
     <w:tmpl w:val="644887DC"/>
@@ -5115,7 +6464,120 @@
       </w:rPr>
     </w:lvl>
   </w:abstractNum>
-  <w:abstractNum w:abstractNumId="11">
+  <w:abstractNum w:abstractNumId="13">
+    <w:nsid w:val="7B7919CD"/>
+    <w:multiLevelType w:val="hybridMultilevel"/>
+    <w:tmpl w:val="F752A6FA"/>
+    <w:lvl w:ilvl="0" w:tplc="04090001">
+      <w:start w:val="1"/>
+      <w:numFmt w:val="bullet"/>
+      <w:lvlText w:val=""/>
+      <w:lvlJc w:val="left"/>
+      <w:pPr>
+        <w:ind w:left="720" w:hanging="360"/>
+      </w:pPr>
+      <w:rPr>
+        <w:rFonts w:ascii="Symbol" w:hAnsi="Symbol" w:hint="default"/>
+      </w:rPr>
+    </w:lvl>
+    <w:lvl w:ilvl="1" w:tplc="04090003" w:tentative="1">
+      <w:start w:val="1"/>
+      <w:numFmt w:val="bullet"/>
+      <w:lvlText w:val="o"/>
+      <w:lvlJc w:val="left"/>
+      <w:pPr>
+        <w:ind w:left="1440" w:hanging="360"/>
+      </w:pPr>
+      <w:rPr>
+        <w:rFonts w:ascii="Courier New" w:hAnsi="Courier New" w:cs="Courier New" w:hint="default"/>
+      </w:rPr>
+    </w:lvl>
+    <w:lvl w:ilvl="2" w:tplc="04090005" w:tentative="1">
+      <w:start w:val="1"/>
+      <w:numFmt w:val="bullet"/>
+      <w:lvlText w:val=""/>
+      <w:lvlJc w:val="left"/>
+      <w:pPr>
+        <w:ind w:left="2160" w:hanging="360"/>
+      </w:pPr>
+      <w:rPr>
+        <w:rFonts w:ascii="Wingdings" w:hAnsi="Wingdings" w:hint="default"/>
+      </w:rPr>
+    </w:lvl>
+    <w:lvl w:ilvl="3" w:tplc="04090001" w:tentative="1">
+      <w:start w:val="1"/>
+      <w:numFmt w:val="bullet"/>
+      <w:lvlText w:val=""/>
+      <w:lvlJc w:val="left"/>
+      <w:pPr>
+        <w:ind w:left="2880" w:hanging="360"/>
+      </w:pPr>
+      <w:rPr>
+        <w:rFonts w:ascii="Symbol" w:hAnsi="Symbol" w:hint="default"/>
+      </w:rPr>
+    </w:lvl>
+    <w:lvl w:ilvl="4" w:tplc="04090003" w:tentative="1">
+      <w:start w:val="1"/>
+      <w:numFmt w:val="bullet"/>
+      <w:lvlText w:val="o"/>
+      <w:lvlJc w:val="left"/>
+      <w:pPr>
+        <w:ind w:left="3600" w:hanging="360"/>
+      </w:pPr>
+      <w:rPr>
+        <w:rFonts w:ascii="Courier New" w:hAnsi="Courier New" w:cs="Courier New" w:hint="default"/>
+      </w:rPr>
+    </w:lvl>
+    <w:lvl w:ilvl="5" w:tplc="04090005" w:tentative="1">
+      <w:start w:val="1"/>
+      <w:numFmt w:val="bullet"/>
+      <w:lvlText w:val=""/>
+      <w:lvlJc w:val="left"/>
+      <w:pPr>
+        <w:ind w:left="4320" w:hanging="360"/>
+      </w:pPr>
+      <w:rPr>
+        <w:rFonts w:ascii="Wingdings" w:hAnsi="Wingdings" w:hint="default"/>
+      </w:rPr>
+    </w:lvl>
+    <w:lvl w:ilvl="6" w:tplc="04090001" w:tentative="1">
+      <w:start w:val="1"/>
+      <w:numFmt w:val="bullet"/>
+      <w:lvlText w:val=""/>
+      <w:lvlJc w:val="left"/>
+      <w:pPr>
+        <w:ind w:left="5040" w:hanging="360"/>
+      </w:pPr>
+      <w:rPr>
+        <w:rFonts w:ascii="Symbol" w:hAnsi="Symbol" w:hint="default"/>
+      </w:rPr>
+    </w:lvl>
+    <w:lvl w:ilvl="7" w:tplc="04090003" w:tentative="1">
+      <w:start w:val="1"/>
+      <w:numFmt w:val="bullet"/>
+      <w:lvlText w:val="o"/>
+      <w:lvlJc w:val="left"/>
+      <w:pPr>
+        <w:ind w:left="5760" w:hanging="360"/>
+      </w:pPr>
+      <w:rPr>
+        <w:rFonts w:ascii="Courier New" w:hAnsi="Courier New" w:cs="Courier New" w:hint="default"/>
+      </w:rPr>
+    </w:lvl>
+    <w:lvl w:ilvl="8" w:tplc="04090005" w:tentative="1">
+      <w:start w:val="1"/>
+      <w:numFmt w:val="bullet"/>
+      <w:lvlText w:val=""/>
+      <w:lvlJc w:val="left"/>
+      <w:pPr>
+        <w:ind w:left="6480" w:hanging="360"/>
+      </w:pPr>
+      <w:rPr>
+        <w:rFonts w:ascii="Wingdings" w:hAnsi="Wingdings" w:hint="default"/>
+      </w:rPr>
+    </w:lvl>
+  </w:abstractNum>
+  <w:abstractNum w:abstractNumId="14">
     <w:nsid w:val="7E8B001F"/>
     <w:multiLevelType w:val="hybridMultilevel"/>
     <w:tmpl w:val="BBAA033C"/>
@@ -5229,19 +6691,19 @@
     </w:lvl>
   </w:abstractNum>
   <w:num w:numId="1">
-    <w:abstractNumId w:val="5"/>
+    <w:abstractNumId w:val="7"/>
   </w:num>
   <w:num w:numId="2">
-    <w:abstractNumId w:val="10"/>
+    <w:abstractNumId w:val="12"/>
   </w:num>
   <w:num w:numId="3">
-    <w:abstractNumId w:val="6"/>
+    <w:abstractNumId w:val="8"/>
   </w:num>
   <w:num w:numId="4">
-    <w:abstractNumId w:val="9"/>
+    <w:abstractNumId w:val="11"/>
   </w:num>
   <w:num w:numId="5">
-    <w:abstractNumId w:val="11"/>
+    <w:abstractNumId w:val="14"/>
   </w:num>
   <w:num w:numId="6">
     <w:abstractNumId w:val="2"/>
@@ -5253,16 +6715,25 @@
     <w:abstractNumId w:val="4"/>
   </w:num>
   <w:num w:numId="9">
-    <w:abstractNumId w:val="8"/>
+    <w:abstractNumId w:val="10"/>
   </w:num>
   <w:num w:numId="10">
     <w:abstractNumId w:val="1"/>
   </w:num>
   <w:num w:numId="11">
-    <w:abstractNumId w:val="7"/>
+    <w:abstractNumId w:val="9"/>
   </w:num>
   <w:num w:numId="12">
     <w:abstractNumId w:val="3"/>
+  </w:num>
+  <w:num w:numId="13">
+    <w:abstractNumId w:val="5"/>
+  </w:num>
+  <w:num w:numId="14">
+    <w:abstractNumId w:val="13"/>
+  </w:num>
+  <w:num w:numId="15">
+    <w:abstractNumId w:val="6"/>
   </w:num>
 </w:numbering>
 </file>
@@ -6002,7 +7473,7 @@
 </file>
 
 <file path=customXml/itemProps1.xml><?xml version="1.0" encoding="utf-8"?>
-<ds:datastoreItem xmlns:ds="http://schemas.openxmlformats.org/officeDocument/2006/customXml" ds:itemID="{D65D05D9-1656-FD43-BBB6-E608B37B0488}">
+<ds:datastoreItem xmlns:ds="http://schemas.openxmlformats.org/officeDocument/2006/customXml" ds:itemID="{FA927F3E-1054-9F47-BCC2-CE75AB03EE65}">
   <ds:schemaRefs>
     <ds:schemaRef ds:uri="http://schemas.openxmlformats.org/officeDocument/2006/bibliography"/>
   </ds:schemaRefs>

</xml_diff>